<commit_message>
Added Apache Spark experience
</commit_message>
<xml_diff>
--- a/Resume_Ebrahim_Jakoet_ext.docx
+++ b/Resume_Ebrahim_Jakoet_ext.docx
@@ -1,6 +1,6 @@
 
 <file path=word/document.xml><?xml version="1.0" encoding="utf-8"?>
-<w:document xmlns:wpc="http://schemas.microsoft.com/office/word/2010/wordprocessingCanvas" xmlns:mc="http://schemas.openxmlformats.org/markup-compatibility/2006" xmlns:o="urn:schemas-microsoft-com:office:office" xmlns:r="http://schemas.openxmlformats.org/officeDocument/2006/relationships" xmlns:m="http://schemas.openxmlformats.org/officeDocument/2006/math" xmlns:v="urn:schemas-microsoft-com:vml" xmlns:wp14="http://schemas.microsoft.com/office/word/2010/wordprocessingDrawing" xmlns:wp="http://schemas.openxmlformats.org/drawingml/2006/wordprocessingDrawing" xmlns:w10="urn:schemas-microsoft-com:office:word" xmlns:w="http://schemas.openxmlformats.org/wordprocessingml/2006/main" xmlns:w14="http://schemas.microsoft.com/office/word/2010/wordml" xmlns:w15="http://schemas.microsoft.com/office/word/2012/wordml" xmlns:wpg="http://schemas.microsoft.com/office/word/2010/wordprocessingGroup" xmlns:wpi="http://schemas.microsoft.com/office/word/2010/wordprocessingInk" xmlns:wne="http://schemas.microsoft.com/office/word/2006/wordml" xmlns:wps="http://schemas.microsoft.com/office/word/2010/wordprocessingShape" mc:Ignorable="w14 w15 wp14">
+<w:document xmlns:wpc="http://schemas.microsoft.com/office/word/2010/wordprocessingCanvas" xmlns:mc="http://schemas.openxmlformats.org/markup-compatibility/2006" xmlns:o="urn:schemas-microsoft-com:office:office" xmlns:r="http://schemas.openxmlformats.org/officeDocument/2006/relationships" xmlns:m="http://schemas.openxmlformats.org/officeDocument/2006/math" xmlns:v="urn:schemas-microsoft-com:vml" xmlns:wp14="http://schemas.microsoft.com/office/word/2010/wordprocessingDrawing" xmlns:wp="http://schemas.openxmlformats.org/drawingml/2006/wordprocessingDrawing" xmlns:w10="urn:schemas-microsoft-com:office:word" xmlns:w="http://schemas.openxmlformats.org/wordprocessingml/2006/main" xmlns:w14="http://schemas.microsoft.com/office/word/2010/wordml" xmlns:wpg="http://schemas.microsoft.com/office/word/2010/wordprocessingGroup" xmlns:wpi="http://schemas.microsoft.com/office/word/2010/wordprocessingInk" xmlns:wne="http://schemas.microsoft.com/office/word/2006/wordml" xmlns:wps="http://schemas.microsoft.com/office/word/2010/wordprocessingShape" mc:Ignorable="w14 wp14">
   <w:body>
     <w:p>
       <w:pPr>
@@ -59,7 +59,7 @@
           <w:sz w:val="19"/>
         </w:rPr>
       </w:pPr>
-      <w:hyperlink r:id="rId5" w:history="1">
+      <w:hyperlink r:id="rId6" w:history="1">
         <w:r>
           <w:rPr>
             <w:rStyle w:val="Hyperlink"/>
@@ -76,7 +76,7 @@
         </w:rPr>
         <w:t xml:space="preserve">, </w:t>
       </w:r>
-      <w:hyperlink r:id="rId6" w:history="1">
+      <w:hyperlink r:id="rId7" w:history="1">
         <w:r>
           <w:rPr>
             <w:rStyle w:val="Hyperlink"/>
@@ -1283,19 +1283,11 @@
         </w:rPr>
         <w:tab/>
       </w:r>
-      <w:proofErr w:type="spellStart"/>
-      <w:r>
-        <w:rPr>
-          <w:sz w:val="21"/>
-        </w:rPr>
-        <w:t>Snr</w:t>
-      </w:r>
-      <w:proofErr w:type="spellEnd"/>
-      <w:r>
-        <w:rPr>
-          <w:sz w:val="21"/>
-        </w:rPr>
-        <w:t xml:space="preserve"> RF Engineer (</w:t>
+      <w:r>
+        <w:rPr>
+          <w:sz w:val="21"/>
+        </w:rPr>
+        <w:t>Snr RF Engineer (</w:t>
       </w:r>
       <w:r>
         <w:rPr>
@@ -1613,20 +1605,7 @@
           <w:sz w:val="21"/>
         </w:rPr>
         <w:tab/>
-      </w:r>
-      <w:proofErr w:type="spellStart"/>
-      <w:r>
-        <w:rPr>
-          <w:sz w:val="21"/>
-        </w:rPr>
-        <w:t>Snr</w:t>
-      </w:r>
-      <w:proofErr w:type="spellEnd"/>
-      <w:r>
-        <w:rPr>
-          <w:sz w:val="21"/>
-        </w:rPr>
-        <w:t xml:space="preserve"> RF Engineer (</w:t>
+        <w:t>Snr RF Engineer (</w:t>
       </w:r>
       <w:r>
         <w:rPr>
@@ -2134,13 +2113,8 @@
         </w:rPr>
         <w:tab/>
       </w:r>
-      <w:proofErr w:type="spellStart"/>
-      <w:r>
-        <w:t>Snr</w:t>
-      </w:r>
-      <w:proofErr w:type="spellEnd"/>
-      <w:r>
-        <w:t>. RF Consultant (Vodacom South Africa</w:t>
+      <w:r>
+        <w:t>Snr. RF Consultant (Vodacom South Africa</w:t>
       </w:r>
       <w:r>
         <w:rPr>
@@ -2211,7 +2185,6 @@
           <w:sz w:val="18"/>
           <w:szCs w:val="18"/>
         </w:rPr>
-        <w:lastRenderedPageBreak/>
         <w:t>06/2002</w:t>
       </w:r>
       <w:r>
@@ -2310,15 +2283,11 @@
         <w:rPr>
           <w:sz w:val="21"/>
         </w:rPr>
+        <w:lastRenderedPageBreak/>
         <w:tab/>
       </w:r>
-      <w:proofErr w:type="spellStart"/>
-      <w:r>
-        <w:t>Snr</w:t>
-      </w:r>
-      <w:proofErr w:type="spellEnd"/>
-      <w:r>
-        <w:t xml:space="preserve">. RF </w:t>
+      <w:r>
+        <w:t xml:space="preserve">Snr. RF </w:t>
       </w:r>
       <w:r>
         <w:t>Engineer</w:t>
@@ -2842,17 +2811,8 @@
           <w:spacing w:val="-6"/>
           <w:sz w:val="21"/>
         </w:rPr>
-        <w:t xml:space="preserve"> RTOS such as </w:t>
-      </w:r>
-      <w:proofErr w:type="spellStart"/>
-      <w:r>
-        <w:rPr>
-          <w:spacing w:val="-6"/>
-          <w:sz w:val="21"/>
-        </w:rPr>
-        <w:t>VxWorks</w:t>
-      </w:r>
-      <w:proofErr w:type="spellEnd"/>
+        <w:t xml:space="preserve"> RTOS such as VxWorks</w:t>
+      </w:r>
     </w:p>
     <w:p>
       <w:pPr>
@@ -3459,7 +3419,35 @@
           <w:spacing w:val="-6"/>
           <w:sz w:val="21"/>
         </w:rPr>
-        <w:t xml:space="preserve">, Apache Server, VMware, Hadoop, </w:t>
+        <w:t xml:space="preserve">, Apache Server, </w:t>
+      </w:r>
+      <w:r>
+        <w:rPr>
+          <w:spacing w:val="-6"/>
+          <w:sz w:val="21"/>
+        </w:rPr>
+        <w:t xml:space="preserve">Apache Spark, </w:t>
+      </w:r>
+      <w:r>
+        <w:rPr>
+          <w:spacing w:val="-6"/>
+          <w:sz w:val="21"/>
+        </w:rPr>
+        <w:t>VMware, Hadoop</w:t>
+      </w:r>
+      <w:r>
+        <w:rPr>
+          <w:spacing w:val="-6"/>
+          <w:sz w:val="21"/>
+        </w:rPr>
+        <w:t xml:space="preserve"> MapReduce and HDFS</w:t>
+      </w:r>
+      <w:r>
+        <w:rPr>
+          <w:spacing w:val="-6"/>
+          <w:sz w:val="21"/>
+        </w:rPr>
+        <w:t xml:space="preserve">, </w:t>
       </w:r>
       <w:r>
         <w:rPr>
@@ -3473,7 +3461,23 @@
           <w:spacing w:val="-6"/>
           <w:sz w:val="21"/>
         </w:rPr>
-        <w:t>Flask, SWM tool.</w:t>
+        <w:t xml:space="preserve">Flask, SWM tool, </w:t>
+      </w:r>
+      <w:proofErr w:type="spellStart"/>
+      <w:r>
+        <w:rPr>
+          <w:spacing w:val="-6"/>
+          <w:sz w:val="21"/>
+        </w:rPr>
+        <w:t>Git</w:t>
+      </w:r>
+      <w:proofErr w:type="spellEnd"/>
+      <w:r>
+        <w:rPr>
+          <w:spacing w:val="-6"/>
+          <w:sz w:val="21"/>
+        </w:rPr>
+        <w:t>.</w:t>
       </w:r>
     </w:p>
     <w:p>
@@ -3580,7 +3584,21 @@
           <w:spacing w:val="-6"/>
           <w:sz w:val="21"/>
         </w:rPr>
-        <w:t xml:space="preserve">Coding/Scripting experience in Python, C++, Unix, </w:t>
+        <w:t xml:space="preserve">Coding/Scripting experience in Python, </w:t>
+      </w:r>
+      <w:r>
+        <w:rPr>
+          <w:spacing w:val="-6"/>
+          <w:sz w:val="21"/>
+        </w:rPr>
+        <w:t xml:space="preserve">Apache Spark, </w:t>
+      </w:r>
+      <w:r>
+        <w:rPr>
+          <w:spacing w:val="-6"/>
+          <w:sz w:val="21"/>
+        </w:rPr>
+        <w:t xml:space="preserve">C++, Unix, HTML, </w:t>
       </w:r>
       <w:proofErr w:type="spellStart"/>
       <w:r>
@@ -3588,7 +3606,7 @@
           <w:spacing w:val="-6"/>
           <w:sz w:val="21"/>
         </w:rPr>
-        <w:t>awk</w:t>
+        <w:t>Javascript</w:t>
       </w:r>
       <w:proofErr w:type="spellEnd"/>
       <w:r>
@@ -3596,22 +3614,6 @@
           <w:spacing w:val="-6"/>
           <w:sz w:val="21"/>
         </w:rPr>
-        <w:t xml:space="preserve">, HTML, </w:t>
-      </w:r>
-      <w:proofErr w:type="spellStart"/>
-      <w:r>
-        <w:rPr>
-          <w:spacing w:val="-6"/>
-          <w:sz w:val="21"/>
-        </w:rPr>
-        <w:t>Javascript</w:t>
-      </w:r>
-      <w:proofErr w:type="spellEnd"/>
-      <w:r>
-        <w:rPr>
-          <w:spacing w:val="-6"/>
-          <w:sz w:val="21"/>
-        </w:rPr>
         <w:t xml:space="preserve">, SQL, </w:t>
       </w:r>
       <w:r>
@@ -3626,9 +3628,10 @@
           <w:spacing w:val="-6"/>
           <w:sz w:val="21"/>
         </w:rPr>
-        <w:t xml:space="preserve">, HDFS, </w:t>
-      </w:r>
-      <w:proofErr w:type="spellStart"/>
+        <w:t xml:space="preserve"> </w:t>
+      </w:r>
+      <w:bookmarkStart w:id="0" w:name="_GoBack"/>
+      <w:bookmarkEnd w:id="0"/>
       <w:r>
         <w:rPr>
           <w:spacing w:val="-6"/>
@@ -3655,15 +3658,7 @@
           <w:spacing w:val="-6"/>
           <w:sz w:val="21"/>
         </w:rPr>
-        <w:t>educe</w:t>
-      </w:r>
-      <w:proofErr w:type="spellEnd"/>
-      <w:r>
-        <w:rPr>
-          <w:spacing w:val="-6"/>
-          <w:sz w:val="21"/>
-        </w:rPr>
-        <w:t xml:space="preserve"> </w:t>
+        <w:t xml:space="preserve">educe </w:t>
       </w:r>
       <w:r>
         <w:rPr>
@@ -3797,8 +3792,6 @@
       <w:r>
         <w:t xml:space="preserve"> Skills</w:t>
       </w:r>
-      <w:bookmarkStart w:id="0" w:name="_GoBack"/>
-      <w:bookmarkEnd w:id="0"/>
     </w:p>
     <w:p>
       <w:pPr>
@@ -4182,8 +4175,8 @@
 </file>
 
 <file path=word/numbering.xml><?xml version="1.0" encoding="utf-8"?>
-<w:numbering xmlns:wpc="http://schemas.microsoft.com/office/word/2010/wordprocessingCanvas" xmlns:mc="http://schemas.openxmlformats.org/markup-compatibility/2006" xmlns:o="urn:schemas-microsoft-com:office:office" xmlns:r="http://schemas.openxmlformats.org/officeDocument/2006/relationships" xmlns:m="http://schemas.openxmlformats.org/officeDocument/2006/math" xmlns:v="urn:schemas-microsoft-com:vml" xmlns:wp14="http://schemas.microsoft.com/office/word/2010/wordprocessingDrawing" xmlns:wp="http://schemas.openxmlformats.org/drawingml/2006/wordprocessingDrawing" xmlns:w10="urn:schemas-microsoft-com:office:word" xmlns:w="http://schemas.openxmlformats.org/wordprocessingml/2006/main" xmlns:w14="http://schemas.microsoft.com/office/word/2010/wordml" xmlns:w15="http://schemas.microsoft.com/office/word/2012/wordml" xmlns:wpg="http://schemas.microsoft.com/office/word/2010/wordprocessingGroup" xmlns:wpi="http://schemas.microsoft.com/office/word/2010/wordprocessingInk" xmlns:wne="http://schemas.microsoft.com/office/word/2006/wordml" xmlns:wps="http://schemas.microsoft.com/office/word/2010/wordprocessingShape" mc:Ignorable="w14 w15 wp14">
-  <w:abstractNum w:abstractNumId="0" w15:restartNumberingAfterBreak="0">
+<w:numbering xmlns:wpc="http://schemas.microsoft.com/office/word/2010/wordprocessingCanvas" xmlns:mc="http://schemas.openxmlformats.org/markup-compatibility/2006" xmlns:o="urn:schemas-microsoft-com:office:office" xmlns:r="http://schemas.openxmlformats.org/officeDocument/2006/relationships" xmlns:m="http://schemas.openxmlformats.org/officeDocument/2006/math" xmlns:v="urn:schemas-microsoft-com:vml" xmlns:wp14="http://schemas.microsoft.com/office/word/2010/wordprocessingDrawing" xmlns:wp="http://schemas.openxmlformats.org/drawingml/2006/wordprocessingDrawing" xmlns:w10="urn:schemas-microsoft-com:office:word" xmlns:w="http://schemas.openxmlformats.org/wordprocessingml/2006/main" xmlns:w14="http://schemas.microsoft.com/office/word/2010/wordml" xmlns:wpg="http://schemas.microsoft.com/office/word/2010/wordprocessingGroup" xmlns:wpi="http://schemas.microsoft.com/office/word/2010/wordprocessingInk" xmlns:wne="http://schemas.microsoft.com/office/word/2006/wordml" xmlns:wps="http://schemas.microsoft.com/office/word/2010/wordprocessingShape" mc:Ignorable="w14 wp14">
+  <w:abstractNum w:abstractNumId="0">
     <w:nsid w:val="FFFFFF83"/>
     <w:multiLevelType w:val="singleLevel"/>
     <w:tmpl w:val="07B85C90"/>
@@ -4204,7 +4197,7 @@
       </w:rPr>
     </w:lvl>
   </w:abstractNum>
-  <w:abstractNum w:abstractNumId="1" w15:restartNumberingAfterBreak="0">
+  <w:abstractNum w:abstractNumId="1">
     <w:nsid w:val="FFFFFFFE"/>
     <w:multiLevelType w:val="singleLevel"/>
     <w:tmpl w:val="FFFFFFFF"/>
@@ -4214,7 +4207,7 @@
       <w:lvlJc w:val="left"/>
     </w:lvl>
   </w:abstractNum>
-  <w:abstractNum w:abstractNumId="2" w15:restartNumberingAfterBreak="0">
+  <w:abstractNum w:abstractNumId="2">
     <w:nsid w:val="05C63A09"/>
     <w:multiLevelType w:val="hybridMultilevel"/>
     <w:tmpl w:val="47ACF25E"/>
@@ -4354,7 +4347,7 @@
       </w:rPr>
     </w:lvl>
   </w:abstractNum>
-  <w:abstractNum w:abstractNumId="3" w15:restartNumberingAfterBreak="0">
+  <w:abstractNum w:abstractNumId="3">
     <w:nsid w:val="06FF1E9F"/>
     <w:multiLevelType w:val="hybridMultilevel"/>
     <w:tmpl w:val="0606540E"/>
@@ -4495,7 +4488,7 @@
       </w:rPr>
     </w:lvl>
   </w:abstractNum>
-  <w:abstractNum w:abstractNumId="4" w15:restartNumberingAfterBreak="0">
+  <w:abstractNum w:abstractNumId="4">
     <w:nsid w:val="09D9019B"/>
     <w:multiLevelType w:val="hybridMultilevel"/>
     <w:tmpl w:val="A9F4739C"/>
@@ -4608,7 +4601,7 @@
       </w:rPr>
     </w:lvl>
   </w:abstractNum>
-  <w:abstractNum w:abstractNumId="5" w15:restartNumberingAfterBreak="0">
+  <w:abstractNum w:abstractNumId="5">
     <w:nsid w:val="0D786105"/>
     <w:multiLevelType w:val="multilevel"/>
     <w:tmpl w:val="9E2EB2C2"/>
@@ -4757,7 +4750,7 @@
       </w:rPr>
     </w:lvl>
   </w:abstractNum>
-  <w:abstractNum w:abstractNumId="6" w15:restartNumberingAfterBreak="0">
+  <w:abstractNum w:abstractNumId="6">
     <w:nsid w:val="0DAA72BD"/>
     <w:multiLevelType w:val="hybridMultilevel"/>
     <w:tmpl w:val="3730B8C2"/>
@@ -4897,7 +4890,7 @@
       </w:rPr>
     </w:lvl>
   </w:abstractNum>
-  <w:abstractNum w:abstractNumId="7" w15:restartNumberingAfterBreak="0">
+  <w:abstractNum w:abstractNumId="7">
     <w:nsid w:val="10ED1677"/>
     <w:multiLevelType w:val="multilevel"/>
     <w:tmpl w:val="01EE6DD8"/>
@@ -5046,7 +5039,7 @@
       </w:rPr>
     </w:lvl>
   </w:abstractNum>
-  <w:abstractNum w:abstractNumId="8" w15:restartNumberingAfterBreak="0">
+  <w:abstractNum w:abstractNumId="8">
     <w:nsid w:val="15FF7CA7"/>
     <w:multiLevelType w:val="singleLevel"/>
     <w:tmpl w:val="04090001"/>
@@ -5066,7 +5059,7 @@
       </w:rPr>
     </w:lvl>
   </w:abstractNum>
-  <w:abstractNum w:abstractNumId="9" w15:restartNumberingAfterBreak="0">
+  <w:abstractNum w:abstractNumId="9">
     <w:nsid w:val="18C274F6"/>
     <w:multiLevelType w:val="singleLevel"/>
     <w:tmpl w:val="04090001"/>
@@ -5086,7 +5079,7 @@
       </w:rPr>
     </w:lvl>
   </w:abstractNum>
-  <w:abstractNum w:abstractNumId="10" w15:restartNumberingAfterBreak="0">
+  <w:abstractNum w:abstractNumId="10">
     <w:nsid w:val="1B3046DC"/>
     <w:multiLevelType w:val="hybridMultilevel"/>
     <w:tmpl w:val="32C8A866"/>
@@ -5226,7 +5219,7 @@
       </w:rPr>
     </w:lvl>
   </w:abstractNum>
-  <w:abstractNum w:abstractNumId="11" w15:restartNumberingAfterBreak="0">
+  <w:abstractNum w:abstractNumId="11">
     <w:nsid w:val="1BC03A69"/>
     <w:multiLevelType w:val="singleLevel"/>
     <w:tmpl w:val="FFFFFFFF"/>
@@ -5245,7 +5238,7 @@
       </w:rPr>
     </w:lvl>
   </w:abstractNum>
-  <w:abstractNum w:abstractNumId="12" w15:restartNumberingAfterBreak="0">
+  <w:abstractNum w:abstractNumId="12">
     <w:nsid w:val="1E042FD6"/>
     <w:multiLevelType w:val="hybridMultilevel"/>
     <w:tmpl w:val="C582BF54"/>
@@ -5385,7 +5378,7 @@
       </w:rPr>
     </w:lvl>
   </w:abstractNum>
-  <w:abstractNum w:abstractNumId="13" w15:restartNumberingAfterBreak="0">
+  <w:abstractNum w:abstractNumId="13">
     <w:nsid w:val="27E5310D"/>
     <w:multiLevelType w:val="singleLevel"/>
     <w:tmpl w:val="04090001"/>
@@ -5405,7 +5398,7 @@
       </w:rPr>
     </w:lvl>
   </w:abstractNum>
-  <w:abstractNum w:abstractNumId="14" w15:restartNumberingAfterBreak="0">
+  <w:abstractNum w:abstractNumId="14">
     <w:nsid w:val="319D2098"/>
     <w:multiLevelType w:val="hybridMultilevel"/>
     <w:tmpl w:val="21FE8B26"/>
@@ -5545,7 +5538,7 @@
       </w:rPr>
     </w:lvl>
   </w:abstractNum>
-  <w:abstractNum w:abstractNumId="15" w15:restartNumberingAfterBreak="0">
+  <w:abstractNum w:abstractNumId="15">
     <w:nsid w:val="31AD6E39"/>
     <w:multiLevelType w:val="hybridMultilevel"/>
     <w:tmpl w:val="75F81298"/>
@@ -5685,7 +5678,7 @@
       </w:rPr>
     </w:lvl>
   </w:abstractNum>
-  <w:abstractNum w:abstractNumId="16" w15:restartNumberingAfterBreak="0">
+  <w:abstractNum w:abstractNumId="16">
     <w:nsid w:val="324114EB"/>
     <w:multiLevelType w:val="hybridMultilevel"/>
     <w:tmpl w:val="7A80E998"/>
@@ -5825,7 +5818,7 @@
       </w:rPr>
     </w:lvl>
   </w:abstractNum>
-  <w:abstractNum w:abstractNumId="17" w15:restartNumberingAfterBreak="0">
+  <w:abstractNum w:abstractNumId="17">
     <w:nsid w:val="334642C4"/>
     <w:multiLevelType w:val="hybridMultilevel"/>
     <w:tmpl w:val="35FEDA26"/>
@@ -5938,7 +5931,7 @@
       </w:rPr>
     </w:lvl>
   </w:abstractNum>
-  <w:abstractNum w:abstractNumId="18" w15:restartNumberingAfterBreak="0">
+  <w:abstractNum w:abstractNumId="18">
     <w:nsid w:val="34513CBC"/>
     <w:multiLevelType w:val="singleLevel"/>
     <w:tmpl w:val="04090001"/>
@@ -5958,7 +5951,7 @@
       </w:rPr>
     </w:lvl>
   </w:abstractNum>
-  <w:abstractNum w:abstractNumId="19" w15:restartNumberingAfterBreak="0">
+  <w:abstractNum w:abstractNumId="19">
     <w:nsid w:val="3C0D0BBB"/>
     <w:multiLevelType w:val="hybridMultilevel"/>
     <w:tmpl w:val="75F81298"/>
@@ -6098,7 +6091,7 @@
       </w:rPr>
     </w:lvl>
   </w:abstractNum>
-  <w:abstractNum w:abstractNumId="20" w15:restartNumberingAfterBreak="0">
+  <w:abstractNum w:abstractNumId="20">
     <w:nsid w:val="3ED9499B"/>
     <w:multiLevelType w:val="hybridMultilevel"/>
     <w:tmpl w:val="0400C51E"/>
@@ -6238,7 +6231,7 @@
       </w:rPr>
     </w:lvl>
   </w:abstractNum>
-  <w:abstractNum w:abstractNumId="21" w15:restartNumberingAfterBreak="0">
+  <w:abstractNum w:abstractNumId="21">
     <w:nsid w:val="4CC61EB6"/>
     <w:multiLevelType w:val="hybridMultilevel"/>
     <w:tmpl w:val="DA348FF2"/>
@@ -6378,7 +6371,7 @@
       </w:rPr>
     </w:lvl>
   </w:abstractNum>
-  <w:abstractNum w:abstractNumId="22" w15:restartNumberingAfterBreak="0">
+  <w:abstractNum w:abstractNumId="22">
     <w:nsid w:val="4CE65A29"/>
     <w:multiLevelType w:val="hybridMultilevel"/>
     <w:tmpl w:val="65C0DA66"/>
@@ -6518,7 +6511,7 @@
       </w:rPr>
     </w:lvl>
   </w:abstractNum>
-  <w:abstractNum w:abstractNumId="23" w15:restartNumberingAfterBreak="0">
+  <w:abstractNum w:abstractNumId="23">
     <w:nsid w:val="538B3728"/>
     <w:multiLevelType w:val="singleLevel"/>
     <w:tmpl w:val="04090001"/>
@@ -6538,7 +6531,7 @@
       </w:rPr>
     </w:lvl>
   </w:abstractNum>
-  <w:abstractNum w:abstractNumId="24" w15:restartNumberingAfterBreak="0">
+  <w:abstractNum w:abstractNumId="24">
     <w:nsid w:val="5A8602CD"/>
     <w:multiLevelType w:val="singleLevel"/>
     <w:tmpl w:val="04090001"/>
@@ -6558,7 +6551,7 @@
       </w:rPr>
     </w:lvl>
   </w:abstractNum>
-  <w:abstractNum w:abstractNumId="25" w15:restartNumberingAfterBreak="0">
+  <w:abstractNum w:abstractNumId="25">
     <w:nsid w:val="5D7D3B9F"/>
     <w:multiLevelType w:val="singleLevel"/>
     <w:tmpl w:val="04090001"/>
@@ -6578,7 +6571,7 @@
       </w:rPr>
     </w:lvl>
   </w:abstractNum>
-  <w:abstractNum w:abstractNumId="26" w15:restartNumberingAfterBreak="0">
+  <w:abstractNum w:abstractNumId="26">
     <w:nsid w:val="66017DC4"/>
     <w:multiLevelType w:val="multilevel"/>
     <w:tmpl w:val="274ABD0A"/>
@@ -6727,7 +6720,7 @@
       </w:rPr>
     </w:lvl>
   </w:abstractNum>
-  <w:abstractNum w:abstractNumId="27" w15:restartNumberingAfterBreak="0">
+  <w:abstractNum w:abstractNumId="27">
     <w:nsid w:val="6BD175B2"/>
     <w:multiLevelType w:val="hybridMultilevel"/>
     <w:tmpl w:val="21947350"/>
@@ -6867,7 +6860,7 @@
       </w:rPr>
     </w:lvl>
   </w:abstractNum>
-  <w:abstractNum w:abstractNumId="28" w15:restartNumberingAfterBreak="0">
+  <w:abstractNum w:abstractNumId="28">
     <w:nsid w:val="704849D0"/>
     <w:multiLevelType w:val="hybridMultilevel"/>
     <w:tmpl w:val="0C3EF982"/>
@@ -7007,7 +7000,7 @@
       </w:rPr>
     </w:lvl>
   </w:abstractNum>
-  <w:abstractNum w:abstractNumId="29" w15:restartNumberingAfterBreak="0">
+  <w:abstractNum w:abstractNumId="29">
     <w:nsid w:val="72B269D4"/>
     <w:multiLevelType w:val="hybridMultilevel"/>
     <w:tmpl w:val="6D6674C6"/>
@@ -7147,7 +7140,7 @@
       </w:rPr>
     </w:lvl>
   </w:abstractNum>
-  <w:abstractNum w:abstractNumId="30" w15:restartNumberingAfterBreak="0">
+  <w:abstractNum w:abstractNumId="30">
     <w:nsid w:val="79C128E0"/>
     <w:multiLevelType w:val="hybridMultilevel"/>
     <w:tmpl w:val="85800A10"/>
@@ -7436,7 +7429,7 @@
 </file>
 
 <file path=word/styles.xml><?xml version="1.0" encoding="utf-8"?>
-<w:styles xmlns:mc="http://schemas.openxmlformats.org/markup-compatibility/2006" xmlns:r="http://schemas.openxmlformats.org/officeDocument/2006/relationships" xmlns:w="http://schemas.openxmlformats.org/wordprocessingml/2006/main" xmlns:w14="http://schemas.microsoft.com/office/word/2010/wordml" xmlns:w15="http://schemas.microsoft.com/office/word/2012/wordml" mc:Ignorable="w14 w15">
+<w:styles xmlns:mc="http://schemas.openxmlformats.org/markup-compatibility/2006" xmlns:r="http://schemas.openxmlformats.org/officeDocument/2006/relationships" xmlns:w="http://schemas.openxmlformats.org/wordprocessingml/2006/main" xmlns:w14="http://schemas.microsoft.com/office/word/2010/wordml" mc:Ignorable="w14">
   <w:docDefaults>
     <w:rPrDefault>
       <w:rPr>
@@ -7446,371 +7439,503 @@
     </w:rPrDefault>
     <w:pPrDefault/>
   </w:docDefaults>
-  <w:latentStyles w:defLockedState="0" w:defUIPriority="0" w:defSemiHidden="0" w:defUnhideWhenUsed="0" w:defQFormat="0" w:count="371">
-    <w:lsdException w:name="Normal" w:qFormat="1"/>
-    <w:lsdException w:name="heading 1" w:qFormat="1"/>
-    <w:lsdException w:name="heading 2" w:qFormat="1"/>
-    <w:lsdException w:name="heading 3" w:qFormat="1"/>
-    <w:lsdException w:name="heading 4" w:qFormat="1"/>
-    <w:lsdException w:name="heading 5" w:semiHidden="1" w:unhideWhenUsed="1" w:qFormat="1"/>
-    <w:lsdException w:name="heading 6" w:semiHidden="1" w:unhideWhenUsed="1" w:qFormat="1"/>
-    <w:lsdException w:name="heading 7" w:semiHidden="1" w:unhideWhenUsed="1" w:qFormat="1"/>
-    <w:lsdException w:name="heading 8" w:semiHidden="1" w:unhideWhenUsed="1" w:qFormat="1"/>
-    <w:lsdException w:name="heading 9" w:semiHidden="1" w:unhideWhenUsed="1" w:qFormat="1"/>
-    <w:lsdException w:name="index 1" w:semiHidden="1" w:unhideWhenUsed="1"/>
-    <w:lsdException w:name="index 2" w:semiHidden="1" w:unhideWhenUsed="1"/>
-    <w:lsdException w:name="index 3" w:semiHidden="1" w:unhideWhenUsed="1"/>
-    <w:lsdException w:name="index 4" w:semiHidden="1" w:unhideWhenUsed="1"/>
-    <w:lsdException w:name="index 5" w:semiHidden="1" w:unhideWhenUsed="1"/>
-    <w:lsdException w:name="index 6" w:semiHidden="1" w:unhideWhenUsed="1"/>
-    <w:lsdException w:name="index 7" w:semiHidden="1" w:unhideWhenUsed="1"/>
-    <w:lsdException w:name="index 8" w:semiHidden="1" w:unhideWhenUsed="1"/>
-    <w:lsdException w:name="index 9" w:semiHidden="1" w:unhideWhenUsed="1"/>
-    <w:lsdException w:name="toc 1" w:semiHidden="1" w:unhideWhenUsed="1"/>
-    <w:lsdException w:name="toc 2" w:semiHidden="1" w:unhideWhenUsed="1"/>
-    <w:lsdException w:name="toc 3" w:semiHidden="1" w:unhideWhenUsed="1"/>
-    <w:lsdException w:name="toc 4" w:semiHidden="1" w:unhideWhenUsed="1"/>
-    <w:lsdException w:name="toc 5" w:semiHidden="1" w:unhideWhenUsed="1"/>
-    <w:lsdException w:name="toc 6" w:semiHidden="1" w:unhideWhenUsed="1"/>
-    <w:lsdException w:name="toc 7" w:semiHidden="1" w:unhideWhenUsed="1"/>
-    <w:lsdException w:name="toc 8" w:semiHidden="1" w:unhideWhenUsed="1"/>
-    <w:lsdException w:name="toc 9" w:semiHidden="1" w:unhideWhenUsed="1"/>
-    <w:lsdException w:name="Normal Indent" w:semiHidden="1" w:unhideWhenUsed="1"/>
-    <w:lsdException w:name="footnote text" w:semiHidden="1" w:unhideWhenUsed="1"/>
-    <w:lsdException w:name="annotation text" w:semiHidden="1" w:unhideWhenUsed="1"/>
-    <w:lsdException w:name="header" w:semiHidden="1" w:unhideWhenUsed="1"/>
-    <w:lsdException w:name="footer" w:semiHidden="1" w:unhideWhenUsed="1"/>
-    <w:lsdException w:name="index heading" w:semiHidden="1" w:unhideWhenUsed="1"/>
-    <w:lsdException w:name="caption" w:semiHidden="1" w:unhideWhenUsed="1" w:qFormat="1"/>
-    <w:lsdException w:name="table of figures" w:semiHidden="1" w:unhideWhenUsed="1"/>
-    <w:lsdException w:name="envelope address" w:semiHidden="1" w:unhideWhenUsed="1"/>
-    <w:lsdException w:name="envelope return" w:semiHidden="1" w:unhideWhenUsed="1"/>
-    <w:lsdException w:name="footnote reference" w:semiHidden="1" w:unhideWhenUsed="1"/>
-    <w:lsdException w:name="annotation reference" w:semiHidden="1" w:unhideWhenUsed="1"/>
-    <w:lsdException w:name="line number" w:semiHidden="1" w:unhideWhenUsed="1"/>
-    <w:lsdException w:name="page number" w:semiHidden="1" w:unhideWhenUsed="1"/>
-    <w:lsdException w:name="endnote reference" w:semiHidden="1" w:unhideWhenUsed="1"/>
-    <w:lsdException w:name="endnote text" w:semiHidden="1" w:unhideWhenUsed="1"/>
-    <w:lsdException w:name="table of authorities" w:semiHidden="1" w:unhideWhenUsed="1"/>
-    <w:lsdException w:name="macro" w:semiHidden="1" w:unhideWhenUsed="1"/>
-    <w:lsdException w:name="toa heading" w:semiHidden="1" w:unhideWhenUsed="1"/>
-    <w:lsdException w:name="List" w:semiHidden="1" w:unhideWhenUsed="1"/>
-    <w:lsdException w:name="List Bullet" w:semiHidden="1" w:unhideWhenUsed="1"/>
-    <w:lsdException w:name="List 2" w:semiHidden="1" w:unhideWhenUsed="1"/>
-    <w:lsdException w:name="List 3" w:semiHidden="1" w:unhideWhenUsed="1"/>
-    <w:lsdException w:name="List Bullet 2" w:semiHidden="1" w:unhideWhenUsed="1"/>
-    <w:lsdException w:name="List Bullet 3" w:semiHidden="1" w:unhideWhenUsed="1"/>
-    <w:lsdException w:name="List Bullet 4" w:semiHidden="1" w:unhideWhenUsed="1"/>
-    <w:lsdException w:name="List Bullet 5" w:semiHidden="1" w:unhideWhenUsed="1"/>
-    <w:lsdException w:name="List Number 2" w:semiHidden="1" w:unhideWhenUsed="1"/>
-    <w:lsdException w:name="List Number 3" w:semiHidden="1" w:unhideWhenUsed="1"/>
-    <w:lsdException w:name="List Number 4" w:semiHidden="1" w:unhideWhenUsed="1"/>
-    <w:lsdException w:name="List Number 5" w:semiHidden="1" w:unhideWhenUsed="1"/>
-    <w:lsdException w:name="Title" w:qFormat="1"/>
-    <w:lsdException w:name="Closing" w:semiHidden="1" w:unhideWhenUsed="1"/>
-    <w:lsdException w:name="Signature" w:semiHidden="1" w:unhideWhenUsed="1"/>
-    <w:lsdException w:name="Default Paragraph Font" w:semiHidden="1" w:unhideWhenUsed="1"/>
-    <w:lsdException w:name="Body Text" w:semiHidden="1" w:unhideWhenUsed="1"/>
-    <w:lsdException w:name="Body Text Indent" w:semiHidden="1" w:unhideWhenUsed="1"/>
-    <w:lsdException w:name="List Continue" w:semiHidden="1" w:unhideWhenUsed="1"/>
-    <w:lsdException w:name="List Continue 2" w:semiHidden="1" w:unhideWhenUsed="1"/>
-    <w:lsdException w:name="List Continue 3" w:semiHidden="1" w:unhideWhenUsed="1"/>
-    <w:lsdException w:name="List Continue 4" w:semiHidden="1" w:unhideWhenUsed="1"/>
-    <w:lsdException w:name="List Continue 5" w:semiHidden="1" w:unhideWhenUsed="1"/>
-    <w:lsdException w:name="Message Header" w:semiHidden="1" w:unhideWhenUsed="1"/>
-    <w:lsdException w:name="Subtitle" w:qFormat="1"/>
-    <w:lsdException w:name="Body Text First Indent 2" w:semiHidden="1" w:unhideWhenUsed="1"/>
-    <w:lsdException w:name="Note Heading" w:semiHidden="1" w:unhideWhenUsed="1"/>
-    <w:lsdException w:name="Body Text 2" w:semiHidden="1" w:unhideWhenUsed="1"/>
-    <w:lsdException w:name="Body Text 3" w:semiHidden="1" w:unhideWhenUsed="1"/>
-    <w:lsdException w:name="Body Text Indent 2" w:semiHidden="1" w:unhideWhenUsed="1"/>
-    <w:lsdException w:name="Body Text Indent 3" w:semiHidden="1" w:unhideWhenUsed="1"/>
-    <w:lsdException w:name="Block Text" w:semiHidden="1" w:unhideWhenUsed="1"/>
-    <w:lsdException w:name="Hyperlink" w:semiHidden="1" w:unhideWhenUsed="1"/>
-    <w:lsdException w:name="FollowedHyperlink" w:semiHidden="1" w:unhideWhenUsed="1"/>
-    <w:lsdException w:name="Strong" w:qFormat="1"/>
-    <w:lsdException w:name="Emphasis" w:qFormat="1"/>
-    <w:lsdException w:name="Document Map" w:semiHidden="1" w:unhideWhenUsed="1"/>
-    <w:lsdException w:name="Plain Text" w:semiHidden="1" w:unhideWhenUsed="1"/>
-    <w:lsdException w:name="E-mail Signature" w:semiHidden="1" w:unhideWhenUsed="1"/>
-    <w:lsdException w:name="HTML Top of Form" w:semiHidden="1" w:unhideWhenUsed="1"/>
-    <w:lsdException w:name="HTML Bottom of Form" w:semiHidden="1" w:unhideWhenUsed="1"/>
-    <w:lsdException w:name="Normal (Web)" w:semiHidden="1" w:unhideWhenUsed="1"/>
-    <w:lsdException w:name="HTML Acronym" w:semiHidden="1" w:unhideWhenUsed="1"/>
-    <w:lsdException w:name="HTML Address" w:semiHidden="1" w:unhideWhenUsed="1"/>
-    <w:lsdException w:name="HTML Cite" w:semiHidden="1" w:unhideWhenUsed="1"/>
-    <w:lsdException w:name="HTML Code" w:semiHidden="1" w:unhideWhenUsed="1"/>
-    <w:lsdException w:name="HTML Definition" w:semiHidden="1" w:unhideWhenUsed="1"/>
-    <w:lsdException w:name="HTML Keyboard" w:semiHidden="1" w:unhideWhenUsed="1"/>
-    <w:lsdException w:name="HTML Preformatted" w:semiHidden="1" w:unhideWhenUsed="1"/>
-    <w:lsdException w:name="HTML Sample" w:semiHidden="1" w:unhideWhenUsed="1"/>
-    <w:lsdException w:name="HTML Typewriter" w:semiHidden="1" w:unhideWhenUsed="1"/>
-    <w:lsdException w:name="HTML Variable" w:semiHidden="1" w:unhideWhenUsed="1"/>
-    <w:lsdException w:name="Normal Table" w:semiHidden="1" w:unhideWhenUsed="1"/>
-    <w:lsdException w:name="annotation subject" w:semiHidden="1" w:unhideWhenUsed="1"/>
-    <w:lsdException w:name="No List" w:semiHidden="1" w:unhideWhenUsed="1"/>
-    <w:lsdException w:name="Outline List 1" w:semiHidden="1" w:unhideWhenUsed="1"/>
-    <w:lsdException w:name="Outline List 2" w:semiHidden="1" w:unhideWhenUsed="1"/>
-    <w:lsdException w:name="Outline List 3" w:semiHidden="1" w:unhideWhenUsed="1"/>
-    <w:lsdException w:name="Table Simple 1" w:semiHidden="1" w:unhideWhenUsed="1"/>
-    <w:lsdException w:name="Table Simple 2" w:semiHidden="1" w:unhideWhenUsed="1"/>
-    <w:lsdException w:name="Table Simple 3" w:semiHidden="1" w:unhideWhenUsed="1"/>
-    <w:lsdException w:name="Table Classic 1" w:semiHidden="1" w:unhideWhenUsed="1"/>
-    <w:lsdException w:name="Table Classic 2" w:semiHidden="1" w:unhideWhenUsed="1"/>
-    <w:lsdException w:name="Table Classic 3" w:semiHidden="1" w:unhideWhenUsed="1"/>
-    <w:lsdException w:name="Table Classic 4" w:semiHidden="1" w:unhideWhenUsed="1"/>
-    <w:lsdException w:name="Table Colorful 1" w:semiHidden="1" w:unhideWhenUsed="1"/>
-    <w:lsdException w:name="Table Colorful 2" w:semiHidden="1" w:unhideWhenUsed="1"/>
-    <w:lsdException w:name="Table Colorful 3" w:semiHidden="1" w:unhideWhenUsed="1"/>
-    <w:lsdException w:name="Table Columns 1" w:semiHidden="1" w:unhideWhenUsed="1"/>
-    <w:lsdException w:name="Table Columns 2" w:semiHidden="1" w:unhideWhenUsed="1"/>
-    <w:lsdException w:name="Table Columns 3" w:semiHidden="1" w:unhideWhenUsed="1"/>
-    <w:lsdException w:name="Table Columns 4" w:semiHidden="1" w:unhideWhenUsed="1"/>
-    <w:lsdException w:name="Table Columns 5" w:semiHidden="1" w:unhideWhenUsed="1"/>
-    <w:lsdException w:name="Table Grid 1" w:semiHidden="1" w:unhideWhenUsed="1"/>
-    <w:lsdException w:name="Table Grid 2" w:semiHidden="1" w:unhideWhenUsed="1"/>
-    <w:lsdException w:name="Table Grid 3" w:semiHidden="1" w:unhideWhenUsed="1"/>
-    <w:lsdException w:name="Table Grid 4" w:semiHidden="1" w:unhideWhenUsed="1"/>
-    <w:lsdException w:name="Table Grid 5" w:semiHidden="1" w:unhideWhenUsed="1"/>
-    <w:lsdException w:name="Table Grid 6" w:semiHidden="1" w:unhideWhenUsed="1"/>
-    <w:lsdException w:name="Table Grid 7" w:semiHidden="1" w:unhideWhenUsed="1"/>
-    <w:lsdException w:name="Table Grid 8" w:semiHidden="1" w:unhideWhenUsed="1"/>
-    <w:lsdException w:name="Table List 1" w:semiHidden="1" w:unhideWhenUsed="1"/>
-    <w:lsdException w:name="Table List 2" w:semiHidden="1" w:unhideWhenUsed="1"/>
-    <w:lsdException w:name="Table List 3" w:semiHidden="1" w:unhideWhenUsed="1"/>
-    <w:lsdException w:name="Table List 4" w:semiHidden="1" w:unhideWhenUsed="1"/>
-    <w:lsdException w:name="Table List 5" w:semiHidden="1" w:unhideWhenUsed="1"/>
-    <w:lsdException w:name="Table List 6" w:semiHidden="1" w:unhideWhenUsed="1"/>
-    <w:lsdException w:name="Table List 7" w:semiHidden="1" w:unhideWhenUsed="1"/>
-    <w:lsdException w:name="Table List 8" w:semiHidden="1" w:unhideWhenUsed="1"/>
-    <w:lsdException w:name="Table 3D effects 1" w:semiHidden="1" w:unhideWhenUsed="1"/>
-    <w:lsdException w:name="Table 3D effects 2" w:semiHidden="1" w:unhideWhenUsed="1"/>
-    <w:lsdException w:name="Table 3D effects 3" w:semiHidden="1" w:unhideWhenUsed="1"/>
-    <w:lsdException w:name="Table Contemporary" w:semiHidden="1" w:unhideWhenUsed="1"/>
-    <w:lsdException w:name="Table Elegant" w:semiHidden="1" w:unhideWhenUsed="1"/>
-    <w:lsdException w:name="Table Professional" w:semiHidden="1" w:unhideWhenUsed="1"/>
-    <w:lsdException w:name="Table Subtle 1" w:semiHidden="1" w:unhideWhenUsed="1"/>
-    <w:lsdException w:name="Table Subtle 2" w:semiHidden="1" w:unhideWhenUsed="1"/>
-    <w:lsdException w:name="Table Web 1" w:semiHidden="1" w:unhideWhenUsed="1"/>
-    <w:lsdException w:name="Table Web 2" w:semiHidden="1" w:unhideWhenUsed="1"/>
-    <w:lsdException w:name="Table Web 3" w:semiHidden="1" w:unhideWhenUsed="1"/>
-    <w:lsdException w:name="Balloon Text" w:semiHidden="1" w:unhideWhenUsed="1"/>
-    <w:lsdException w:name="Table Theme" w:semiHidden="1" w:unhideWhenUsed="1"/>
-    <w:lsdException w:name="Placeholder Text" w:semiHidden="1" w:uiPriority="99"/>
-    <w:lsdException w:name="No Spacing" w:uiPriority="1" w:qFormat="1"/>
-    <w:lsdException w:name="Light Shading" w:uiPriority="60"/>
-    <w:lsdException w:name="Light List" w:uiPriority="61"/>
-    <w:lsdException w:name="Light Grid" w:uiPriority="62"/>
-    <w:lsdException w:name="Medium Shading 1" w:uiPriority="63"/>
-    <w:lsdException w:name="Medium Shading 2" w:uiPriority="64"/>
-    <w:lsdException w:name="Medium List 1" w:uiPriority="65"/>
-    <w:lsdException w:name="Medium List 2" w:uiPriority="66"/>
-    <w:lsdException w:name="Medium Grid 1" w:uiPriority="67"/>
-    <w:lsdException w:name="Medium Grid 2" w:uiPriority="68"/>
-    <w:lsdException w:name="Medium Grid 3" w:uiPriority="69"/>
-    <w:lsdException w:name="Dark List" w:uiPriority="70"/>
-    <w:lsdException w:name="Colorful Shading" w:uiPriority="71"/>
-    <w:lsdException w:name="Colorful List" w:uiPriority="72"/>
-    <w:lsdException w:name="Colorful Grid" w:uiPriority="73"/>
-    <w:lsdException w:name="Light Shading Accent 1" w:uiPriority="60"/>
-    <w:lsdException w:name="Light List Accent 1" w:uiPriority="61"/>
-    <w:lsdException w:name="Light Grid Accent 1" w:uiPriority="62"/>
-    <w:lsdException w:name="Medium Shading 1 Accent 1" w:uiPriority="63"/>
-    <w:lsdException w:name="Medium Shading 2 Accent 1" w:uiPriority="64"/>
-    <w:lsdException w:name="Medium List 1 Accent 1" w:uiPriority="65"/>
-    <w:lsdException w:name="Revision" w:semiHidden="1" w:uiPriority="99"/>
-    <w:lsdException w:name="List Paragraph" w:uiPriority="34" w:qFormat="1"/>
-    <w:lsdException w:name="Quote" w:uiPriority="29" w:qFormat="1"/>
-    <w:lsdException w:name="Intense Quote" w:uiPriority="30" w:qFormat="1"/>
-    <w:lsdException w:name="Medium List 2 Accent 1" w:uiPriority="66"/>
-    <w:lsdException w:name="Medium Grid 1 Accent 1" w:uiPriority="67"/>
-    <w:lsdException w:name="Medium Grid 2 Accent 1" w:uiPriority="68"/>
-    <w:lsdException w:name="Medium Grid 3 Accent 1" w:uiPriority="69"/>
-    <w:lsdException w:name="Dark List Accent 1" w:uiPriority="70"/>
-    <w:lsdException w:name="Colorful Shading Accent 1" w:uiPriority="71"/>
-    <w:lsdException w:name="Colorful List Accent 1" w:uiPriority="72"/>
-    <w:lsdException w:name="Colorful Grid Accent 1" w:uiPriority="73"/>
-    <w:lsdException w:name="Light Shading Accent 2" w:uiPriority="60"/>
-    <w:lsdException w:name="Light List Accent 2" w:uiPriority="61"/>
-    <w:lsdException w:name="Light Grid Accent 2" w:uiPriority="62"/>
-    <w:lsdException w:name="Medium Shading 1 Accent 2" w:uiPriority="63"/>
-    <w:lsdException w:name="Medium Shading 2 Accent 2" w:uiPriority="64"/>
-    <w:lsdException w:name="Medium List 1 Accent 2" w:uiPriority="65"/>
-    <w:lsdException w:name="Medium List 2 Accent 2" w:uiPriority="66"/>
-    <w:lsdException w:name="Medium Grid 1 Accent 2" w:uiPriority="67"/>
-    <w:lsdException w:name="Medium Grid 2 Accent 2" w:uiPriority="68"/>
-    <w:lsdException w:name="Medium Grid 3 Accent 2" w:uiPriority="69"/>
-    <w:lsdException w:name="Dark List Accent 2" w:uiPriority="70"/>
-    <w:lsdException w:name="Colorful Shading Accent 2" w:uiPriority="71"/>
-    <w:lsdException w:name="Colorful List Accent 2" w:uiPriority="72"/>
-    <w:lsdException w:name="Colorful Grid Accent 2" w:uiPriority="73"/>
-    <w:lsdException w:name="Light Shading Accent 3" w:uiPriority="60"/>
-    <w:lsdException w:name="Light List Accent 3" w:uiPriority="61"/>
-    <w:lsdException w:name="Light Grid Accent 3" w:uiPriority="62"/>
-    <w:lsdException w:name="Medium Shading 1 Accent 3" w:uiPriority="63"/>
-    <w:lsdException w:name="Medium Shading 2 Accent 3" w:uiPriority="64"/>
-    <w:lsdException w:name="Medium List 1 Accent 3" w:uiPriority="65"/>
-    <w:lsdException w:name="Medium List 2 Accent 3" w:uiPriority="66"/>
-    <w:lsdException w:name="Medium Grid 1 Accent 3" w:uiPriority="67"/>
-    <w:lsdException w:name="Medium Grid 2 Accent 3" w:uiPriority="68"/>
-    <w:lsdException w:name="Medium Grid 3 Accent 3" w:uiPriority="69"/>
-    <w:lsdException w:name="Dark List Accent 3" w:uiPriority="70"/>
-    <w:lsdException w:name="Colorful Shading Accent 3" w:uiPriority="71"/>
-    <w:lsdException w:name="Colorful List Accent 3" w:uiPriority="72"/>
-    <w:lsdException w:name="Colorful Grid Accent 3" w:uiPriority="73"/>
-    <w:lsdException w:name="Light Shading Accent 4" w:uiPriority="60"/>
-    <w:lsdException w:name="Light List Accent 4" w:uiPriority="61"/>
-    <w:lsdException w:name="Light Grid Accent 4" w:uiPriority="62"/>
-    <w:lsdException w:name="Medium Shading 1 Accent 4" w:uiPriority="63"/>
-    <w:lsdException w:name="Medium Shading 2 Accent 4" w:uiPriority="64"/>
-    <w:lsdException w:name="Medium List 1 Accent 4" w:uiPriority="65"/>
-    <w:lsdException w:name="Medium List 2 Accent 4" w:uiPriority="66"/>
-    <w:lsdException w:name="Medium Grid 1 Accent 4" w:uiPriority="67"/>
-    <w:lsdException w:name="Medium Grid 2 Accent 4" w:uiPriority="68"/>
-    <w:lsdException w:name="Medium Grid 3 Accent 4" w:uiPriority="69"/>
-    <w:lsdException w:name="Dark List Accent 4" w:uiPriority="70"/>
-    <w:lsdException w:name="Colorful Shading Accent 4" w:uiPriority="71"/>
-    <w:lsdException w:name="Colorful List Accent 4" w:uiPriority="72"/>
-    <w:lsdException w:name="Colorful Grid Accent 4" w:uiPriority="73"/>
-    <w:lsdException w:name="Light Shading Accent 5" w:uiPriority="60"/>
-    <w:lsdException w:name="Light List Accent 5" w:uiPriority="61"/>
-    <w:lsdException w:name="Light Grid Accent 5" w:uiPriority="62"/>
-    <w:lsdException w:name="Medium Shading 1 Accent 5" w:uiPriority="63"/>
-    <w:lsdException w:name="Medium Shading 2 Accent 5" w:uiPriority="64"/>
-    <w:lsdException w:name="Medium List 1 Accent 5" w:uiPriority="65"/>
-    <w:lsdException w:name="Medium List 2 Accent 5" w:uiPriority="66"/>
-    <w:lsdException w:name="Medium Grid 1 Accent 5" w:uiPriority="67"/>
-    <w:lsdException w:name="Medium Grid 2 Accent 5" w:uiPriority="68"/>
-    <w:lsdException w:name="Medium Grid 3 Accent 5" w:uiPriority="69"/>
-    <w:lsdException w:name="Dark List Accent 5" w:uiPriority="70"/>
-    <w:lsdException w:name="Colorful Shading Accent 5" w:uiPriority="71"/>
-    <w:lsdException w:name="Colorful List Accent 5" w:uiPriority="72"/>
-    <w:lsdException w:name="Colorful Grid Accent 5" w:uiPriority="73"/>
-    <w:lsdException w:name="Light Shading Accent 6" w:uiPriority="60"/>
-    <w:lsdException w:name="Light List Accent 6" w:uiPriority="61"/>
-    <w:lsdException w:name="Light Grid Accent 6" w:uiPriority="62"/>
-    <w:lsdException w:name="Medium Shading 1 Accent 6" w:uiPriority="63"/>
-    <w:lsdException w:name="Medium Shading 2 Accent 6" w:uiPriority="64"/>
-    <w:lsdException w:name="Medium List 1 Accent 6" w:uiPriority="65"/>
-    <w:lsdException w:name="Medium List 2 Accent 6" w:uiPriority="66"/>
-    <w:lsdException w:name="Medium Grid 1 Accent 6" w:uiPriority="67"/>
-    <w:lsdException w:name="Medium Grid 2 Accent 6" w:uiPriority="68"/>
-    <w:lsdException w:name="Medium Grid 3 Accent 6" w:uiPriority="69"/>
-    <w:lsdException w:name="Dark List Accent 6" w:uiPriority="70"/>
-    <w:lsdException w:name="Colorful Shading Accent 6" w:uiPriority="71"/>
-    <w:lsdException w:name="Colorful List Accent 6" w:uiPriority="72"/>
-    <w:lsdException w:name="Colorful Grid Accent 6" w:uiPriority="73"/>
-    <w:lsdException w:name="Subtle Emphasis" w:uiPriority="19" w:qFormat="1"/>
-    <w:lsdException w:name="Intense Emphasis" w:uiPriority="21" w:qFormat="1"/>
-    <w:lsdException w:name="Subtle Reference" w:uiPriority="31" w:qFormat="1"/>
-    <w:lsdException w:name="Intense Reference" w:uiPriority="32" w:qFormat="1"/>
-    <w:lsdException w:name="Book Title" w:uiPriority="33" w:qFormat="1"/>
-    <w:lsdException w:name="Bibliography" w:semiHidden="1" w:uiPriority="37" w:unhideWhenUsed="1"/>
-    <w:lsdException w:name="TOC Heading" w:semiHidden="1" w:uiPriority="39" w:unhideWhenUsed="1" w:qFormat="1"/>
-    <w:lsdException w:name="Plain Table 1" w:uiPriority="41"/>
-    <w:lsdException w:name="Plain Table 2" w:uiPriority="42"/>
-    <w:lsdException w:name="Plain Table 3" w:uiPriority="43"/>
-    <w:lsdException w:name="Plain Table 4" w:uiPriority="44"/>
-    <w:lsdException w:name="Plain Table 5" w:uiPriority="45"/>
-    <w:lsdException w:name="Grid Table Light" w:uiPriority="40"/>
-    <w:lsdException w:name="Grid Table 1 Light" w:uiPriority="46"/>
-    <w:lsdException w:name="Grid Table 2" w:uiPriority="47"/>
-    <w:lsdException w:name="Grid Table 3" w:uiPriority="48"/>
-    <w:lsdException w:name="Grid Table 4" w:uiPriority="49"/>
-    <w:lsdException w:name="Grid Table 5 Dark" w:uiPriority="50"/>
-    <w:lsdException w:name="Grid Table 6 Colorful" w:uiPriority="51"/>
-    <w:lsdException w:name="Grid Table 7 Colorful" w:uiPriority="52"/>
-    <w:lsdException w:name="Grid Table 1 Light Accent 1" w:uiPriority="46"/>
-    <w:lsdException w:name="Grid Table 2 Accent 1" w:uiPriority="47"/>
-    <w:lsdException w:name="Grid Table 3 Accent 1" w:uiPriority="48"/>
-    <w:lsdException w:name="Grid Table 4 Accent 1" w:uiPriority="49"/>
-    <w:lsdException w:name="Grid Table 5 Dark Accent 1" w:uiPriority="50"/>
-    <w:lsdException w:name="Grid Table 6 Colorful Accent 1" w:uiPriority="51"/>
-    <w:lsdException w:name="Grid Table 7 Colorful Accent 1" w:uiPriority="52"/>
-    <w:lsdException w:name="Grid Table 1 Light Accent 2" w:uiPriority="46"/>
-    <w:lsdException w:name="Grid Table 2 Accent 2" w:uiPriority="47"/>
-    <w:lsdException w:name="Grid Table 3 Accent 2" w:uiPriority="48"/>
-    <w:lsdException w:name="Grid Table 4 Accent 2" w:uiPriority="49"/>
-    <w:lsdException w:name="Grid Table 5 Dark Accent 2" w:uiPriority="50"/>
-    <w:lsdException w:name="Grid Table 6 Colorful Accent 2" w:uiPriority="51"/>
-    <w:lsdException w:name="Grid Table 7 Colorful Accent 2" w:uiPriority="52"/>
-    <w:lsdException w:name="Grid Table 1 Light Accent 3" w:uiPriority="46"/>
-    <w:lsdException w:name="Grid Table 2 Accent 3" w:uiPriority="47"/>
-    <w:lsdException w:name="Grid Table 3 Accent 3" w:uiPriority="48"/>
-    <w:lsdException w:name="Grid Table 4 Accent 3" w:uiPriority="49"/>
-    <w:lsdException w:name="Grid Table 5 Dark Accent 3" w:uiPriority="50"/>
-    <w:lsdException w:name="Grid Table 6 Colorful Accent 3" w:uiPriority="51"/>
-    <w:lsdException w:name="Grid Table 7 Colorful Accent 3" w:uiPriority="52"/>
-    <w:lsdException w:name="Grid Table 1 Light Accent 4" w:uiPriority="46"/>
-    <w:lsdException w:name="Grid Table 2 Accent 4" w:uiPriority="47"/>
-    <w:lsdException w:name="Grid Table 3 Accent 4" w:uiPriority="48"/>
-    <w:lsdException w:name="Grid Table 4 Accent 4" w:uiPriority="49"/>
-    <w:lsdException w:name="Grid Table 5 Dark Accent 4" w:uiPriority="50"/>
-    <w:lsdException w:name="Grid Table 6 Colorful Accent 4" w:uiPriority="51"/>
-    <w:lsdException w:name="Grid Table 7 Colorful Accent 4" w:uiPriority="52"/>
-    <w:lsdException w:name="Grid Table 1 Light Accent 5" w:uiPriority="46"/>
-    <w:lsdException w:name="Grid Table 2 Accent 5" w:uiPriority="47"/>
-    <w:lsdException w:name="Grid Table 3 Accent 5" w:uiPriority="48"/>
-    <w:lsdException w:name="Grid Table 4 Accent 5" w:uiPriority="49"/>
-    <w:lsdException w:name="Grid Table 5 Dark Accent 5" w:uiPriority="50"/>
-    <w:lsdException w:name="Grid Table 6 Colorful Accent 5" w:uiPriority="51"/>
-    <w:lsdException w:name="Grid Table 7 Colorful Accent 5" w:uiPriority="52"/>
-    <w:lsdException w:name="Grid Table 1 Light Accent 6" w:uiPriority="46"/>
-    <w:lsdException w:name="Grid Table 2 Accent 6" w:uiPriority="47"/>
-    <w:lsdException w:name="Grid Table 3 Accent 6" w:uiPriority="48"/>
-    <w:lsdException w:name="Grid Table 4 Accent 6" w:uiPriority="49"/>
-    <w:lsdException w:name="Grid Table 5 Dark Accent 6" w:uiPriority="50"/>
-    <w:lsdException w:name="Grid Table 6 Colorful Accent 6" w:uiPriority="51"/>
-    <w:lsdException w:name="Grid Table 7 Colorful Accent 6" w:uiPriority="52"/>
-    <w:lsdException w:name="List Table 1 Light" w:uiPriority="46"/>
-    <w:lsdException w:name="List Table 2" w:uiPriority="47"/>
-    <w:lsdException w:name="List Table 3" w:uiPriority="48"/>
-    <w:lsdException w:name="List Table 4" w:uiPriority="49"/>
-    <w:lsdException w:name="List Table 5 Dark" w:uiPriority="50"/>
-    <w:lsdException w:name="List Table 6 Colorful" w:uiPriority="51"/>
-    <w:lsdException w:name="List Table 7 Colorful" w:uiPriority="52"/>
-    <w:lsdException w:name="List Table 1 Light Accent 1" w:uiPriority="46"/>
-    <w:lsdException w:name="List Table 2 Accent 1" w:uiPriority="47"/>
-    <w:lsdException w:name="List Table 3 Accent 1" w:uiPriority="48"/>
-    <w:lsdException w:name="List Table 4 Accent 1" w:uiPriority="49"/>
-    <w:lsdException w:name="List Table 5 Dark Accent 1" w:uiPriority="50"/>
-    <w:lsdException w:name="List Table 6 Colorful Accent 1" w:uiPriority="51"/>
-    <w:lsdException w:name="List Table 7 Colorful Accent 1" w:uiPriority="52"/>
-    <w:lsdException w:name="List Table 1 Light Accent 2" w:uiPriority="46"/>
-    <w:lsdException w:name="List Table 2 Accent 2" w:uiPriority="47"/>
-    <w:lsdException w:name="List Table 3 Accent 2" w:uiPriority="48"/>
-    <w:lsdException w:name="List Table 4 Accent 2" w:uiPriority="49"/>
-    <w:lsdException w:name="List Table 5 Dark Accent 2" w:uiPriority="50"/>
-    <w:lsdException w:name="List Table 6 Colorful Accent 2" w:uiPriority="51"/>
-    <w:lsdException w:name="List Table 7 Colorful Accent 2" w:uiPriority="52"/>
-    <w:lsdException w:name="List Table 1 Light Accent 3" w:uiPriority="46"/>
-    <w:lsdException w:name="List Table 2 Accent 3" w:uiPriority="47"/>
-    <w:lsdException w:name="List Table 3 Accent 3" w:uiPriority="48"/>
-    <w:lsdException w:name="List Table 4 Accent 3" w:uiPriority="49"/>
-    <w:lsdException w:name="List Table 5 Dark Accent 3" w:uiPriority="50"/>
-    <w:lsdException w:name="List Table 6 Colorful Accent 3" w:uiPriority="51"/>
-    <w:lsdException w:name="List Table 7 Colorful Accent 3" w:uiPriority="52"/>
-    <w:lsdException w:name="List Table 1 Light Accent 4" w:uiPriority="46"/>
-    <w:lsdException w:name="List Table 2 Accent 4" w:uiPriority="47"/>
-    <w:lsdException w:name="List Table 3 Accent 4" w:uiPriority="48"/>
-    <w:lsdException w:name="List Table 4 Accent 4" w:uiPriority="49"/>
-    <w:lsdException w:name="List Table 5 Dark Accent 4" w:uiPriority="50"/>
-    <w:lsdException w:name="List Table 6 Colorful Accent 4" w:uiPriority="51"/>
-    <w:lsdException w:name="List Table 7 Colorful Accent 4" w:uiPriority="52"/>
-    <w:lsdException w:name="List Table 1 Light Accent 5" w:uiPriority="46"/>
-    <w:lsdException w:name="List Table 2 Accent 5" w:uiPriority="47"/>
-    <w:lsdException w:name="List Table 3 Accent 5" w:uiPriority="48"/>
-    <w:lsdException w:name="List Table 4 Accent 5" w:uiPriority="49"/>
-    <w:lsdException w:name="List Table 5 Dark Accent 5" w:uiPriority="50"/>
-    <w:lsdException w:name="List Table 6 Colorful Accent 5" w:uiPriority="51"/>
-    <w:lsdException w:name="List Table 7 Colorful Accent 5" w:uiPriority="52"/>
-    <w:lsdException w:name="List Table 1 Light Accent 6" w:uiPriority="46"/>
-    <w:lsdException w:name="List Table 2 Accent 6" w:uiPriority="47"/>
-    <w:lsdException w:name="List Table 3 Accent 6" w:uiPriority="48"/>
-    <w:lsdException w:name="List Table 4 Accent 6" w:uiPriority="49"/>
-    <w:lsdException w:name="List Table 5 Dark Accent 6" w:uiPriority="50"/>
-    <w:lsdException w:name="List Table 6 Colorful Accent 6" w:uiPriority="51"/>
-    <w:lsdException w:name="List Table 7 Colorful Accent 6" w:uiPriority="52"/>
+  <w:latentStyles w:defLockedState="0" w:defUIPriority="0" w:defSemiHidden="1" w:defUnhideWhenUsed="1" w:defQFormat="0" w:count="267">
+    <w:lsdException w:name="Normal" w:semiHidden="0" w:unhideWhenUsed="0" w:qFormat="1"/>
+    <w:lsdException w:name="heading 1" w:semiHidden="0" w:unhideWhenUsed="0" w:qFormat="1"/>
+    <w:lsdException w:name="heading 2" w:semiHidden="0" w:unhideWhenUsed="0" w:qFormat="1"/>
+    <w:lsdException w:name="heading 3" w:semiHidden="0" w:unhideWhenUsed="0" w:qFormat="1"/>
+    <w:lsdException w:name="heading 4" w:semiHidden="0" w:unhideWhenUsed="0" w:qFormat="1"/>
+    <w:lsdException w:name="heading 5" w:qFormat="1"/>
+    <w:lsdException w:name="heading 6" w:qFormat="1"/>
+    <w:lsdException w:name="heading 7" w:qFormat="1"/>
+    <w:lsdException w:name="heading 8" w:qFormat="1"/>
+    <w:lsdException w:name="heading 9" w:qFormat="1"/>
+    <w:lsdException w:name="caption" w:qFormat="1"/>
+    <w:lsdException w:name="List Number" w:semiHidden="0" w:unhideWhenUsed="0"/>
+    <w:lsdException w:name="List 4" w:semiHidden="0" w:unhideWhenUsed="0"/>
+    <w:lsdException w:name="List 5" w:semiHidden="0" w:unhideWhenUsed="0"/>
+    <w:lsdException w:name="Title" w:semiHidden="0" w:unhideWhenUsed="0" w:qFormat="1"/>
+    <w:lsdException w:name="Subtitle" w:semiHidden="0" w:unhideWhenUsed="0" w:qFormat="1"/>
+    <w:lsdException w:name="Salutation" w:semiHidden="0" w:unhideWhenUsed="0"/>
+    <w:lsdException w:name="Date" w:semiHidden="0" w:unhideWhenUsed="0"/>
+    <w:lsdException w:name="Body Text First Indent" w:semiHidden="0" w:unhideWhenUsed="0"/>
+    <w:lsdException w:name="Strong" w:semiHidden="0" w:unhideWhenUsed="0" w:qFormat="1"/>
+    <w:lsdException w:name="Emphasis" w:semiHidden="0" w:unhideWhenUsed="0" w:qFormat="1"/>
+    <w:lsdException w:name="Table Grid" w:semiHidden="0" w:unhideWhenUsed="0"/>
+    <w:lsdException w:name="Placeholder Text" w:uiPriority="99" w:unhideWhenUsed="0"/>
+    <w:lsdException w:name="No Spacing" w:semiHidden="0" w:uiPriority="1" w:unhideWhenUsed="0" w:qFormat="1"/>
+    <w:lsdException w:name="Light Shading" w:semiHidden="0" w:uiPriority="60" w:unhideWhenUsed="0"/>
+    <w:lsdException w:name="Light List" w:semiHidden="0" w:uiPriority="61" w:unhideWhenUsed="0"/>
+    <w:lsdException w:name="Light Grid" w:semiHidden="0" w:uiPriority="62" w:unhideWhenUsed="0"/>
+    <w:lsdException w:name="Medium Shading 1" w:semiHidden="0" w:uiPriority="63" w:unhideWhenUsed="0"/>
+    <w:lsdException w:name="Medium Shading 2" w:semiHidden="0" w:uiPriority="64" w:unhideWhenUsed="0"/>
+    <w:lsdException w:name="Medium List 1" w:semiHidden="0" w:uiPriority="65" w:unhideWhenUsed="0"/>
+    <w:lsdException w:name="Medium List 2" w:semiHidden="0" w:uiPriority="66" w:unhideWhenUsed="0"/>
+    <w:lsdException w:name="Medium Grid 1" w:semiHidden="0" w:uiPriority="67" w:unhideWhenUsed="0"/>
+    <w:lsdException w:name="Medium Grid 2" w:semiHidden="0" w:uiPriority="68" w:unhideWhenUsed="0"/>
+    <w:lsdException w:name="Medium Grid 3" w:semiHidden="0" w:uiPriority="69" w:unhideWhenUsed="0"/>
+    <w:lsdException w:name="Dark List" w:semiHidden="0" w:uiPriority="70" w:unhideWhenUsed="0"/>
+    <w:lsdException w:name="Colorful Shading" w:semiHidden="0" w:uiPriority="71" w:unhideWhenUsed="0"/>
+    <w:lsdException w:name="Colorful List" w:semiHidden="0" w:uiPriority="72" w:unhideWhenUsed="0"/>
+    <w:lsdException w:name="Colorful Grid" w:semiHidden="0" w:uiPriority="73" w:unhideWhenUsed="0"/>
+    <w:lsdException w:name="Light Shading Accent 1" w:semiHidden="0" w:uiPriority="60" w:unhideWhenUsed="0"/>
+    <w:lsdException w:name="Light List Accent 1" w:semiHidden="0" w:uiPriority="61" w:unhideWhenUsed="0"/>
+    <w:lsdException w:name="Light Grid Accent 1" w:semiHidden="0" w:uiPriority="62" w:unhideWhenUsed="0"/>
+    <w:lsdException w:name="Medium Shading 1 Accent 1" w:semiHidden="0" w:uiPriority="63" w:unhideWhenUsed="0"/>
+    <w:lsdException w:name="Medium Shading 2 Accent 1" w:semiHidden="0" w:uiPriority="64" w:unhideWhenUsed="0"/>
+    <w:lsdException w:name="Medium List 1 Accent 1" w:semiHidden="0" w:uiPriority="65" w:unhideWhenUsed="0"/>
+    <w:lsdException w:name="Revision" w:uiPriority="99" w:unhideWhenUsed="0"/>
+    <w:lsdException w:name="List Paragraph" w:semiHidden="0" w:uiPriority="34" w:unhideWhenUsed="0" w:qFormat="1"/>
+    <w:lsdException w:name="Quote" w:semiHidden="0" w:uiPriority="29" w:unhideWhenUsed="0" w:qFormat="1"/>
+    <w:lsdException w:name="Intense Quote" w:semiHidden="0" w:uiPriority="30" w:unhideWhenUsed="0" w:qFormat="1"/>
+    <w:lsdException w:name="Medium List 2 Accent 1" w:semiHidden="0" w:uiPriority="66" w:unhideWhenUsed="0"/>
+    <w:lsdException w:name="Medium Grid 1 Accent 1" w:semiHidden="0" w:uiPriority="67" w:unhideWhenUsed="0"/>
+    <w:lsdException w:name="Medium Grid 2 Accent 1" w:semiHidden="0" w:uiPriority="68" w:unhideWhenUsed="0"/>
+    <w:lsdException w:name="Medium Grid 3 Accent 1" w:semiHidden="0" w:uiPriority="69" w:unhideWhenUsed="0"/>
+    <w:lsdException w:name="Dark List Accent 1" w:semiHidden="0" w:uiPriority="70" w:unhideWhenUsed="0"/>
+    <w:lsdException w:name="Colorful Shading Accent 1" w:semiHidden="0" w:uiPriority="71" w:unhideWhenUsed="0"/>
+    <w:lsdException w:name="Colorful List Accent 1" w:semiHidden="0" w:uiPriority="72" w:unhideWhenUsed="0"/>
+    <w:lsdException w:name="Colorful Grid Accent 1" w:semiHidden="0" w:uiPriority="73" w:unhideWhenUsed="0"/>
+    <w:lsdException w:name="Light Shading Accent 2" w:semiHidden="0" w:uiPriority="60" w:unhideWhenUsed="0"/>
+    <w:lsdException w:name="Light List Accent 2" w:semiHidden="0" w:uiPriority="61" w:unhideWhenUsed="0"/>
+    <w:lsdException w:name="Light Grid Accent 2" w:semiHidden="0" w:uiPriority="62" w:unhideWhenUsed="0"/>
+    <w:lsdException w:name="Medium Shading 1 Accent 2" w:semiHidden="0" w:uiPriority="63" w:unhideWhenUsed="0"/>
+    <w:lsdException w:name="Medium Shading 2 Accent 2" w:semiHidden="0" w:uiPriority="64" w:unhideWhenUsed="0"/>
+    <w:lsdException w:name="Medium List 1 Accent 2" w:semiHidden="0" w:uiPriority="65" w:unhideWhenUsed="0"/>
+    <w:lsdException w:name="Medium List 2 Accent 2" w:semiHidden="0" w:uiPriority="66" w:unhideWhenUsed="0"/>
+    <w:lsdException w:name="Medium Grid 1 Accent 2" w:semiHidden="0" w:uiPriority="67" w:unhideWhenUsed="0"/>
+    <w:lsdException w:name="Medium Grid 2 Accent 2" w:semiHidden="0" w:uiPriority="68" w:unhideWhenUsed="0"/>
+    <w:lsdException w:name="Medium Grid 3 Accent 2" w:semiHidden="0" w:uiPriority="69" w:unhideWhenUsed="0"/>
+    <w:lsdException w:name="Dark List Accent 2" w:semiHidden="0" w:uiPriority="70" w:unhideWhenUsed="0"/>
+    <w:lsdException w:name="Colorful Shading Accent 2" w:semiHidden="0" w:uiPriority="71" w:unhideWhenUsed="0"/>
+    <w:lsdException w:name="Colorful List Accent 2" w:semiHidden="0" w:uiPriority="72" w:unhideWhenUsed="0"/>
+    <w:lsdException w:name="Colorful Grid Accent 2" w:semiHidden="0" w:uiPriority="73" w:unhideWhenUsed="0"/>
+    <w:lsdException w:name="Light Shading Accent 3" w:semiHidden="0" w:uiPriority="60" w:unhideWhenUsed="0"/>
+    <w:lsdException w:name="Light List Accent 3" w:semiHidden="0" w:uiPriority="61" w:unhideWhenUsed="0"/>
+    <w:lsdException w:name="Light Grid Accent 3" w:semiHidden="0" w:uiPriority="62" w:unhideWhenUsed="0"/>
+    <w:lsdException w:name="Medium Shading 1 Accent 3" w:semiHidden="0" w:uiPriority="63" w:unhideWhenUsed="0"/>
+    <w:lsdException w:name="Medium Shading 2 Accent 3" w:semiHidden="0" w:uiPriority="64" w:unhideWhenUsed="0"/>
+    <w:lsdException w:name="Medium List 1 Accent 3" w:semiHidden="0" w:uiPriority="65" w:unhideWhenUsed="0"/>
+    <w:lsdException w:name="Medium List 2 Accent 3" w:semiHidden="0" w:uiPriority="66" w:unhideWhenUsed="0"/>
+    <w:lsdException w:name="Medium Grid 1 Accent 3" w:semiHidden="0" w:uiPriority="67" w:unhideWhenUsed="0"/>
+    <w:lsdException w:name="Medium Grid 2 Accent 3" w:semiHidden="0" w:uiPriority="68" w:unhideWhenUsed="0"/>
+    <w:lsdException w:name="Medium Grid 3 Accent 3" w:semiHidden="0" w:uiPriority="69" w:unhideWhenUsed="0"/>
+    <w:lsdException w:name="Dark List Accent 3" w:semiHidden="0" w:uiPriority="70" w:unhideWhenUsed="0"/>
+    <w:lsdException w:name="Colorful Shading Accent 3" w:semiHidden="0" w:uiPriority="71" w:unhideWhenUsed="0"/>
+    <w:lsdException w:name="Colorful List Accent 3" w:semiHidden="0" w:uiPriority="72" w:unhideWhenUsed="0"/>
+    <w:lsdException w:name="Colorful Grid Accent 3" w:semiHidden="0" w:uiPriority="73" w:unhideWhenUsed="0"/>
+    <w:lsdException w:name="Light Shading Accent 4" w:semiHidden="0" w:uiPriority="60" w:unhideWhenUsed="0"/>
+    <w:lsdException w:name="Light List Accent 4" w:semiHidden="0" w:uiPriority="61" w:unhideWhenUsed="0"/>
+    <w:lsdException w:name="Light Grid Accent 4" w:semiHidden="0" w:uiPriority="62" w:unhideWhenUsed="0"/>
+    <w:lsdException w:name="Medium Shading 1 Accent 4" w:semiHidden="0" w:uiPriority="63" w:unhideWhenUsed="0"/>
+    <w:lsdException w:name="Medium Shading 2 Accent 4" w:semiHidden="0" w:uiPriority="64" w:unhideWhenUsed="0"/>
+    <w:lsdException w:name="Medium List 1 Accent 4" w:semiHidden="0" w:uiPriority="65" w:unhideWhenUsed="0"/>
+    <w:lsdException w:name="Medium List 2 Accent 4" w:semiHidden="0" w:uiPriority="66" w:unhideWhenUsed="0"/>
+    <w:lsdException w:name="Medium Grid 1 Accent 4" w:semiHidden="0" w:uiPriority="67" w:unhideWhenUsed="0"/>
+    <w:lsdException w:name="Medium Grid 2 Accent 4" w:semiHidden="0" w:uiPriority="68" w:unhideWhenUsed="0"/>
+    <w:lsdException w:name="Medium Grid 3 Accent 4" w:semiHidden="0" w:uiPriority="69" w:unhideWhenUsed="0"/>
+    <w:lsdException w:name="Dark List Accent 4" w:semiHidden="0" w:uiPriority="70" w:unhideWhenUsed="0"/>
+    <w:lsdException w:name="Colorful Shading Accent 4" w:semiHidden="0" w:uiPriority="71" w:unhideWhenUsed="0"/>
+    <w:lsdException w:name="Colorful List Accent 4" w:semiHidden="0" w:uiPriority="72" w:unhideWhenUsed="0"/>
+    <w:lsdException w:name="Colorful Grid Accent 4" w:semiHidden="0" w:uiPriority="73" w:unhideWhenUsed="0"/>
+    <w:lsdException w:name="Light Shading Accent 5" w:semiHidden="0" w:uiPriority="60" w:unhideWhenUsed="0"/>
+    <w:lsdException w:name="Light List Accent 5" w:semiHidden="0" w:uiPriority="61" w:unhideWhenUsed="0"/>
+    <w:lsdException w:name="Light Grid Accent 5" w:semiHidden="0" w:uiPriority="62" w:unhideWhenUsed="0"/>
+    <w:lsdException w:name="Medium Shading 1 Accent 5" w:semiHidden="0" w:uiPriority="63" w:unhideWhenUsed="0"/>
+    <w:lsdException w:name="Medium Shading 2 Accent 5" w:semiHidden="0" w:uiPriority="64" w:unhideWhenUsed="0"/>
+    <w:lsdException w:name="Medium List 1 Accent 5" w:semiHidden="0" w:uiPriority="65" w:unhideWhenUsed="0"/>
+    <w:lsdException w:name="Medium List 2 Accent 5" w:semiHidden="0" w:uiPriority="66" w:unhideWhenUsed="0"/>
+    <w:lsdException w:name="Medium Grid 1 Accent 5" w:semiHidden="0" w:uiPriority="67" w:unhideWhenUsed="0"/>
+    <w:lsdException w:name="Medium Grid 2 Accent 5" w:semiHidden="0" w:uiPriority="68" w:unhideWhenUsed="0"/>
+    <w:lsdException w:name="Medium Grid 3 Accent 5" w:semiHidden="0" w:uiPriority="69" w:unhideWhenUsed="0"/>
+    <w:lsdException w:name="Dark List Accent 5" w:semiHidden="0" w:uiPriority="70" w:unhideWhenUsed="0"/>
+    <w:lsdException w:name="Colorful Shading Accent 5" w:semiHidden="0" w:uiPriority="71" w:unhideWhenUsed="0"/>
+    <w:lsdException w:name="Colorful List Accent 5" w:semiHidden="0" w:uiPriority="72" w:unhideWhenUsed="0"/>
+    <w:lsdException w:name="Colorful Grid Accent 5" w:semiHidden="0" w:uiPriority="73" w:unhideWhenUsed="0"/>
+    <w:lsdException w:name="Light Shading Accent 6" w:semiHidden="0" w:uiPriority="60" w:unhideWhenUsed="0"/>
+    <w:lsdException w:name="Light List Accent 6" w:semiHidden="0" w:uiPriority="61" w:unhideWhenUsed="0"/>
+    <w:lsdException w:name="Light Grid Accent 6" w:semiHidden="0" w:uiPriority="62" w:unhideWhenUsed="0"/>
+    <w:lsdException w:name="Medium Shading 1 Accent 6" w:semiHidden="0" w:uiPriority="63" w:unhideWhenUsed="0"/>
+    <w:lsdException w:name="Medium Shading 2 Accent 6" w:semiHidden="0" w:uiPriority="64" w:unhideWhenUsed="0"/>
+    <w:lsdException w:name="Medium List 1 Accent 6" w:semiHidden="0" w:uiPriority="65" w:unhideWhenUsed="0"/>
+    <w:lsdException w:name="Medium List 2 Accent 6" w:semiHidden="0" w:uiPriority="66" w:unhideWhenUsed="0"/>
+    <w:lsdException w:name="Medium Grid 1 Accent 6" w:semiHidden="0" w:uiPriority="67" w:unhideWhenUsed="0"/>
+    <w:lsdException w:name="Medium Grid 2 Accent 6" w:semiHidden="0" w:uiPriority="68" w:unhideWhenUsed="0"/>
+    <w:lsdException w:name="Medium Grid 3 Accent 6" w:semiHidden="0" w:uiPriority="69" w:unhideWhenUsed="0"/>
+    <w:lsdException w:name="Dark List Accent 6" w:semiHidden="0" w:uiPriority="70" w:unhideWhenUsed="0"/>
+    <w:lsdException w:name="Colorful Shading Accent 6" w:semiHidden="0" w:uiPriority="71" w:unhideWhenUsed="0"/>
+    <w:lsdException w:name="Colorful List Accent 6" w:semiHidden="0" w:uiPriority="72" w:unhideWhenUsed="0"/>
+    <w:lsdException w:name="Colorful Grid Accent 6" w:semiHidden="0" w:uiPriority="73" w:unhideWhenUsed="0"/>
+    <w:lsdException w:name="Subtle Emphasis" w:semiHidden="0" w:uiPriority="19" w:unhideWhenUsed="0" w:qFormat="1"/>
+    <w:lsdException w:name="Intense Emphasis" w:semiHidden="0" w:uiPriority="21" w:unhideWhenUsed="0" w:qFormat="1"/>
+    <w:lsdException w:name="Subtle Reference" w:semiHidden="0" w:uiPriority="31" w:unhideWhenUsed="0" w:qFormat="1"/>
+    <w:lsdException w:name="Intense Reference" w:semiHidden="0" w:uiPriority="32" w:unhideWhenUsed="0" w:qFormat="1"/>
+    <w:lsdException w:name="Book Title" w:semiHidden="0" w:uiPriority="33" w:unhideWhenUsed="0" w:qFormat="1"/>
+    <w:lsdException w:name="Bibliography" w:uiPriority="37"/>
+    <w:lsdException w:name="TOC Heading" w:uiPriority="39" w:qFormat="1"/>
+  </w:latentStyles>
+  <w:style w:type="paragraph" w:default="1" w:styleId="Normal">
+    <w:name w:val="Normal"/>
+    <w:qFormat/>
+    <w:rsid w:val="005108DF"/>
+    <w:rPr>
+      <w:sz w:val="24"/>
+      <w:szCs w:val="24"/>
+    </w:rPr>
+  </w:style>
+  <w:style w:type="paragraph" w:styleId="Heading1">
+    <w:name w:val="heading 1"/>
+    <w:basedOn w:val="Normal"/>
+    <w:next w:val="Normal"/>
+    <w:qFormat/>
+    <w:rsid w:val="005108DF"/>
+    <w:pPr>
+      <w:keepNext/>
+      <w:tabs>
+        <w:tab w:val="left" w:pos="1440"/>
+      </w:tabs>
+      <w:outlineLvl w:val="0"/>
+    </w:pPr>
+    <w:rPr>
+      <w:b/>
+      <w:bCs/>
+      <w:sz w:val="20"/>
+    </w:rPr>
+  </w:style>
+  <w:style w:type="paragraph" w:styleId="Heading2">
+    <w:name w:val="heading 2"/>
+    <w:basedOn w:val="Normal"/>
+    <w:next w:val="Normal"/>
+    <w:qFormat/>
+    <w:rsid w:val="005108DF"/>
+    <w:pPr>
+      <w:keepNext/>
+      <w:tabs>
+        <w:tab w:val="left" w:pos="1440"/>
+      </w:tabs>
+      <w:outlineLvl w:val="1"/>
+    </w:pPr>
+    <w:rPr>
+      <w:rFonts w:eastAsia="Batang"/>
+      <w:b/>
+      <w:bCs/>
+      <w:iCs/>
+      <w:spacing w:val="-6"/>
+      <w:sz w:val="22"/>
+    </w:rPr>
+  </w:style>
+  <w:style w:type="paragraph" w:styleId="Heading3">
+    <w:name w:val="heading 3"/>
+    <w:basedOn w:val="Normal"/>
+    <w:next w:val="Normal"/>
+    <w:qFormat/>
+    <w:rsid w:val="005108DF"/>
+    <w:pPr>
+      <w:keepNext/>
+      <w:tabs>
+        <w:tab w:val="left" w:pos="1440"/>
+      </w:tabs>
+      <w:outlineLvl w:val="2"/>
+    </w:pPr>
+    <w:rPr>
+      <w:rFonts w:eastAsia="Batang"/>
+      <w:i/>
+      <w:iCs/>
+      <w:spacing w:val="-6"/>
+      <w:sz w:val="22"/>
+    </w:rPr>
+  </w:style>
+  <w:style w:type="paragraph" w:styleId="Heading4">
+    <w:name w:val="heading 4"/>
+    <w:basedOn w:val="Normal"/>
+    <w:next w:val="Normal"/>
+    <w:qFormat/>
+    <w:rsid w:val="005108DF"/>
+    <w:pPr>
+      <w:keepNext/>
+      <w:ind w:left="1440"/>
+      <w:outlineLvl w:val="3"/>
+    </w:pPr>
+    <w:rPr>
+      <w:i/>
+      <w:iCs/>
+    </w:rPr>
+  </w:style>
+  <w:style w:type="character" w:default="1" w:styleId="DefaultParagraphFont">
+    <w:name w:val="Default Paragraph Font"/>
+    <w:uiPriority w:val="1"/>
+    <w:semiHidden/>
+    <w:unhideWhenUsed/>
+  </w:style>
+  <w:style w:type="table" w:default="1" w:styleId="TableNormal">
+    <w:name w:val="Normal Table"/>
+    <w:uiPriority w:val="99"/>
+    <w:semiHidden/>
+    <w:unhideWhenUsed/>
+    <w:tblPr>
+      <w:tblInd w:w="0" w:type="dxa"/>
+      <w:tblCellMar>
+        <w:top w:w="0" w:type="dxa"/>
+        <w:left w:w="108" w:type="dxa"/>
+        <w:bottom w:w="0" w:type="dxa"/>
+        <w:right w:w="108" w:type="dxa"/>
+      </w:tblCellMar>
+    </w:tblPr>
+  </w:style>
+  <w:style w:type="numbering" w:default="1" w:styleId="NoList">
+    <w:name w:val="No List"/>
+    <w:uiPriority w:val="99"/>
+    <w:semiHidden/>
+    <w:unhideWhenUsed/>
+  </w:style>
+  <w:style w:type="paragraph" w:styleId="Title">
+    <w:name w:val="Title"/>
+    <w:basedOn w:val="Normal"/>
+    <w:qFormat/>
+    <w:rsid w:val="005108DF"/>
+    <w:pPr>
+      <w:jc w:val="center"/>
+    </w:pPr>
+    <w:rPr>
+      <w:b/>
+      <w:bCs/>
+      <w:sz w:val="22"/>
+    </w:rPr>
+  </w:style>
+  <w:style w:type="character" w:styleId="Hyperlink">
+    <w:name w:val="Hyperlink"/>
+    <w:rsid w:val="005108DF"/>
+    <w:rPr>
+      <w:color w:val="0000FF"/>
+      <w:u w:val="single"/>
+    </w:rPr>
+  </w:style>
+  <w:style w:type="paragraph" w:styleId="BodyTextIndent">
+    <w:name w:val="Body Text Indent"/>
+    <w:basedOn w:val="Normal"/>
+    <w:rsid w:val="005108DF"/>
+    <w:pPr>
+      <w:tabs>
+        <w:tab w:val="left" w:pos="1440"/>
+      </w:tabs>
+      <w:ind w:left="1440"/>
+    </w:pPr>
+    <w:rPr>
+      <w:rFonts w:eastAsia="Batang"/>
+      <w:sz w:val="20"/>
+    </w:rPr>
+  </w:style>
+  <w:style w:type="paragraph" w:styleId="BodyText">
+    <w:name w:val="Body Text"/>
+    <w:basedOn w:val="Normal"/>
+    <w:rsid w:val="005108DF"/>
+    <w:rPr>
+      <w:b/>
+      <w:sz w:val="20"/>
+      <w:szCs w:val="20"/>
+    </w:rPr>
+  </w:style>
+  <w:style w:type="character" w:styleId="FollowedHyperlink">
+    <w:name w:val="FollowedHyperlink"/>
+    <w:rsid w:val="005108DF"/>
+    <w:rPr>
+      <w:color w:val="800080"/>
+      <w:u w:val="single"/>
+    </w:rPr>
+  </w:style>
+  <w:style w:type="paragraph" w:styleId="List2">
+    <w:name w:val="List 2"/>
+    <w:basedOn w:val="Normal"/>
+    <w:rsid w:val="00A65226"/>
+    <w:pPr>
+      <w:ind w:left="720" w:hanging="360"/>
+    </w:pPr>
+    <w:rPr>
+      <w:rFonts w:ascii="Arial" w:hAnsi="Arial"/>
+      <w:sz w:val="20"/>
+      <w:szCs w:val="20"/>
+    </w:rPr>
+  </w:style>
+  <w:style w:type="paragraph" w:styleId="ListBullet2">
+    <w:name w:val="List Bullet 2"/>
+    <w:basedOn w:val="Normal"/>
+    <w:rsid w:val="00A65226"/>
+    <w:pPr>
+      <w:numPr>
+        <w:numId w:val="22"/>
+      </w:numPr>
+      <w:contextualSpacing/>
+    </w:pPr>
+  </w:style>
+  <w:style w:type="paragraph" w:styleId="Footer">
+    <w:name w:val="footer"/>
+    <w:basedOn w:val="Normal"/>
+    <w:link w:val="FooterChar"/>
+    <w:rsid w:val="00302695"/>
+    <w:pPr>
+      <w:tabs>
+        <w:tab w:val="center" w:pos="4680"/>
+        <w:tab w:val="right" w:pos="9360"/>
+      </w:tabs>
+    </w:pPr>
+  </w:style>
+  <w:style w:type="character" w:customStyle="1" w:styleId="FooterChar">
+    <w:name w:val="Footer Char"/>
+    <w:link w:val="Footer"/>
+    <w:rsid w:val="00302695"/>
+    <w:rPr>
+      <w:sz w:val="24"/>
+      <w:szCs w:val="24"/>
+    </w:rPr>
+  </w:style>
+</w:styles>
+</file>
+
+<file path=word/stylesWithEffects.xml><?xml version="1.0" encoding="utf-8"?>
+<w:styles xmlns:wpc="http://schemas.microsoft.com/office/word/2010/wordprocessingCanvas" xmlns:mc="http://schemas.openxmlformats.org/markup-compatibility/2006" xmlns:o="urn:schemas-microsoft-com:office:office" xmlns:r="http://schemas.openxmlformats.org/officeDocument/2006/relationships" xmlns:m="http://schemas.openxmlformats.org/officeDocument/2006/math" xmlns:v="urn:schemas-microsoft-com:vml" xmlns:wp14="http://schemas.microsoft.com/office/word/2010/wordprocessingDrawing" xmlns:wp="http://schemas.openxmlformats.org/drawingml/2006/wordprocessingDrawing" xmlns:w10="urn:schemas-microsoft-com:office:word" xmlns:w="http://schemas.openxmlformats.org/wordprocessingml/2006/main" xmlns:w14="http://schemas.microsoft.com/office/word/2010/wordml" xmlns:wpg="http://schemas.microsoft.com/office/word/2010/wordprocessingGroup" xmlns:wpi="http://schemas.microsoft.com/office/word/2010/wordprocessingInk" xmlns:wne="http://schemas.microsoft.com/office/word/2006/wordml" xmlns:wps="http://schemas.microsoft.com/office/word/2010/wordprocessingShape" mc:Ignorable="w14 wp14">
+  <w:docDefaults>
+    <w:rPrDefault>
+      <w:rPr>
+        <w:rFonts w:ascii="Times New Roman" w:eastAsia="Times New Roman" w:hAnsi="Times New Roman" w:cs="Times New Roman"/>
+        <w:lang w:val="en-US" w:eastAsia="en-US" w:bidi="ar-SA"/>
+      </w:rPr>
+    </w:rPrDefault>
+    <w:pPrDefault/>
+  </w:docDefaults>
+  <w:latentStyles w:defLockedState="0" w:defUIPriority="0" w:defSemiHidden="1" w:defUnhideWhenUsed="1" w:defQFormat="0" w:count="267">
+    <w:lsdException w:name="Normal" w:semiHidden="0" w:unhideWhenUsed="0" w:qFormat="1"/>
+    <w:lsdException w:name="heading 1" w:semiHidden="0" w:unhideWhenUsed="0" w:qFormat="1"/>
+    <w:lsdException w:name="heading 2" w:semiHidden="0" w:unhideWhenUsed="0" w:qFormat="1"/>
+    <w:lsdException w:name="heading 3" w:semiHidden="0" w:unhideWhenUsed="0" w:qFormat="1"/>
+    <w:lsdException w:name="heading 4" w:semiHidden="0" w:unhideWhenUsed="0" w:qFormat="1"/>
+    <w:lsdException w:name="heading 5" w:qFormat="1"/>
+    <w:lsdException w:name="heading 6" w:qFormat="1"/>
+    <w:lsdException w:name="heading 7" w:qFormat="1"/>
+    <w:lsdException w:name="heading 8" w:qFormat="1"/>
+    <w:lsdException w:name="heading 9" w:qFormat="1"/>
+    <w:lsdException w:name="caption" w:qFormat="1"/>
+    <w:lsdException w:name="List Number" w:semiHidden="0" w:unhideWhenUsed="0"/>
+    <w:lsdException w:name="List 4" w:semiHidden="0" w:unhideWhenUsed="0"/>
+    <w:lsdException w:name="List 5" w:semiHidden="0" w:unhideWhenUsed="0"/>
+    <w:lsdException w:name="Title" w:semiHidden="0" w:unhideWhenUsed="0" w:qFormat="1"/>
+    <w:lsdException w:name="Subtitle" w:semiHidden="0" w:unhideWhenUsed="0" w:qFormat="1"/>
+    <w:lsdException w:name="Salutation" w:semiHidden="0" w:unhideWhenUsed="0"/>
+    <w:lsdException w:name="Date" w:semiHidden="0" w:unhideWhenUsed="0"/>
+    <w:lsdException w:name="Body Text First Indent" w:semiHidden="0" w:unhideWhenUsed="0"/>
+    <w:lsdException w:name="Strong" w:semiHidden="0" w:unhideWhenUsed="0" w:qFormat="1"/>
+    <w:lsdException w:name="Emphasis" w:semiHidden="0" w:unhideWhenUsed="0" w:qFormat="1"/>
+    <w:lsdException w:name="Table Grid" w:semiHidden="0" w:unhideWhenUsed="0"/>
+    <w:lsdException w:name="Placeholder Text" w:uiPriority="99" w:unhideWhenUsed="0"/>
+    <w:lsdException w:name="No Spacing" w:semiHidden="0" w:uiPriority="1" w:unhideWhenUsed="0" w:qFormat="1"/>
+    <w:lsdException w:name="Light Shading" w:semiHidden="0" w:uiPriority="60" w:unhideWhenUsed="0"/>
+    <w:lsdException w:name="Light List" w:semiHidden="0" w:uiPriority="61" w:unhideWhenUsed="0"/>
+    <w:lsdException w:name="Light Grid" w:semiHidden="0" w:uiPriority="62" w:unhideWhenUsed="0"/>
+    <w:lsdException w:name="Medium Shading 1" w:semiHidden="0" w:uiPriority="63" w:unhideWhenUsed="0"/>
+    <w:lsdException w:name="Medium Shading 2" w:semiHidden="0" w:uiPriority="64" w:unhideWhenUsed="0"/>
+    <w:lsdException w:name="Medium List 1" w:semiHidden="0" w:uiPriority="65" w:unhideWhenUsed="0"/>
+    <w:lsdException w:name="Medium List 2" w:semiHidden="0" w:uiPriority="66" w:unhideWhenUsed="0"/>
+    <w:lsdException w:name="Medium Grid 1" w:semiHidden="0" w:uiPriority="67" w:unhideWhenUsed="0"/>
+    <w:lsdException w:name="Medium Grid 2" w:semiHidden="0" w:uiPriority="68" w:unhideWhenUsed="0"/>
+    <w:lsdException w:name="Medium Grid 3" w:semiHidden="0" w:uiPriority="69" w:unhideWhenUsed="0"/>
+    <w:lsdException w:name="Dark List" w:semiHidden="0" w:uiPriority="70" w:unhideWhenUsed="0"/>
+    <w:lsdException w:name="Colorful Shading" w:semiHidden="0" w:uiPriority="71" w:unhideWhenUsed="0"/>
+    <w:lsdException w:name="Colorful List" w:semiHidden="0" w:uiPriority="72" w:unhideWhenUsed="0"/>
+    <w:lsdException w:name="Colorful Grid" w:semiHidden="0" w:uiPriority="73" w:unhideWhenUsed="0"/>
+    <w:lsdException w:name="Light Shading Accent 1" w:semiHidden="0" w:uiPriority="60" w:unhideWhenUsed="0"/>
+    <w:lsdException w:name="Light List Accent 1" w:semiHidden="0" w:uiPriority="61" w:unhideWhenUsed="0"/>
+    <w:lsdException w:name="Light Grid Accent 1" w:semiHidden="0" w:uiPriority="62" w:unhideWhenUsed="0"/>
+    <w:lsdException w:name="Medium Shading 1 Accent 1" w:semiHidden="0" w:uiPriority="63" w:unhideWhenUsed="0"/>
+    <w:lsdException w:name="Medium Shading 2 Accent 1" w:semiHidden="0" w:uiPriority="64" w:unhideWhenUsed="0"/>
+    <w:lsdException w:name="Medium List 1 Accent 1" w:semiHidden="0" w:uiPriority="65" w:unhideWhenUsed="0"/>
+    <w:lsdException w:name="Revision" w:uiPriority="99" w:unhideWhenUsed="0"/>
+    <w:lsdException w:name="List Paragraph" w:semiHidden="0" w:uiPriority="34" w:unhideWhenUsed="0" w:qFormat="1"/>
+    <w:lsdException w:name="Quote" w:semiHidden="0" w:uiPriority="29" w:unhideWhenUsed="0" w:qFormat="1"/>
+    <w:lsdException w:name="Intense Quote" w:semiHidden="0" w:uiPriority="30" w:unhideWhenUsed="0" w:qFormat="1"/>
+    <w:lsdException w:name="Medium List 2 Accent 1" w:semiHidden="0" w:uiPriority="66" w:unhideWhenUsed="0"/>
+    <w:lsdException w:name="Medium Grid 1 Accent 1" w:semiHidden="0" w:uiPriority="67" w:unhideWhenUsed="0"/>
+    <w:lsdException w:name="Medium Grid 2 Accent 1" w:semiHidden="0" w:uiPriority="68" w:unhideWhenUsed="0"/>
+    <w:lsdException w:name="Medium Grid 3 Accent 1" w:semiHidden="0" w:uiPriority="69" w:unhideWhenUsed="0"/>
+    <w:lsdException w:name="Dark List Accent 1" w:semiHidden="0" w:uiPriority="70" w:unhideWhenUsed="0"/>
+    <w:lsdException w:name="Colorful Shading Accent 1" w:semiHidden="0" w:uiPriority="71" w:unhideWhenUsed="0"/>
+    <w:lsdException w:name="Colorful List Accent 1" w:semiHidden="0" w:uiPriority="72" w:unhideWhenUsed="0"/>
+    <w:lsdException w:name="Colorful Grid Accent 1" w:semiHidden="0" w:uiPriority="73" w:unhideWhenUsed="0"/>
+    <w:lsdException w:name="Light Shading Accent 2" w:semiHidden="0" w:uiPriority="60" w:unhideWhenUsed="0"/>
+    <w:lsdException w:name="Light List Accent 2" w:semiHidden="0" w:uiPriority="61" w:unhideWhenUsed="0"/>
+    <w:lsdException w:name="Light Grid Accent 2" w:semiHidden="0" w:uiPriority="62" w:unhideWhenUsed="0"/>
+    <w:lsdException w:name="Medium Shading 1 Accent 2" w:semiHidden="0" w:uiPriority="63" w:unhideWhenUsed="0"/>
+    <w:lsdException w:name="Medium Shading 2 Accent 2" w:semiHidden="0" w:uiPriority="64" w:unhideWhenUsed="0"/>
+    <w:lsdException w:name="Medium List 1 Accent 2" w:semiHidden="0" w:uiPriority="65" w:unhideWhenUsed="0"/>
+    <w:lsdException w:name="Medium List 2 Accent 2" w:semiHidden="0" w:uiPriority="66" w:unhideWhenUsed="0"/>
+    <w:lsdException w:name="Medium Grid 1 Accent 2" w:semiHidden="0" w:uiPriority="67" w:unhideWhenUsed="0"/>
+    <w:lsdException w:name="Medium Grid 2 Accent 2" w:semiHidden="0" w:uiPriority="68" w:unhideWhenUsed="0"/>
+    <w:lsdException w:name="Medium Grid 3 Accent 2" w:semiHidden="0" w:uiPriority="69" w:unhideWhenUsed="0"/>
+    <w:lsdException w:name="Dark List Accent 2" w:semiHidden="0" w:uiPriority="70" w:unhideWhenUsed="0"/>
+    <w:lsdException w:name="Colorful Shading Accent 2" w:semiHidden="0" w:uiPriority="71" w:unhideWhenUsed="0"/>
+    <w:lsdException w:name="Colorful List Accent 2" w:semiHidden="0" w:uiPriority="72" w:unhideWhenUsed="0"/>
+    <w:lsdException w:name="Colorful Grid Accent 2" w:semiHidden="0" w:uiPriority="73" w:unhideWhenUsed="0"/>
+    <w:lsdException w:name="Light Shading Accent 3" w:semiHidden="0" w:uiPriority="60" w:unhideWhenUsed="0"/>
+    <w:lsdException w:name="Light List Accent 3" w:semiHidden="0" w:uiPriority="61" w:unhideWhenUsed="0"/>
+    <w:lsdException w:name="Light Grid Accent 3" w:semiHidden="0" w:uiPriority="62" w:unhideWhenUsed="0"/>
+    <w:lsdException w:name="Medium Shading 1 Accent 3" w:semiHidden="0" w:uiPriority="63" w:unhideWhenUsed="0"/>
+    <w:lsdException w:name="Medium Shading 2 Accent 3" w:semiHidden="0" w:uiPriority="64" w:unhideWhenUsed="0"/>
+    <w:lsdException w:name="Medium List 1 Accent 3" w:semiHidden="0" w:uiPriority="65" w:unhideWhenUsed="0"/>
+    <w:lsdException w:name="Medium List 2 Accent 3" w:semiHidden="0" w:uiPriority="66" w:unhideWhenUsed="0"/>
+    <w:lsdException w:name="Medium Grid 1 Accent 3" w:semiHidden="0" w:uiPriority="67" w:unhideWhenUsed="0"/>
+    <w:lsdException w:name="Medium Grid 2 Accent 3" w:semiHidden="0" w:uiPriority="68" w:unhideWhenUsed="0"/>
+    <w:lsdException w:name="Medium Grid 3 Accent 3" w:semiHidden="0" w:uiPriority="69" w:unhideWhenUsed="0"/>
+    <w:lsdException w:name="Dark List Accent 3" w:semiHidden="0" w:uiPriority="70" w:unhideWhenUsed="0"/>
+    <w:lsdException w:name="Colorful Shading Accent 3" w:semiHidden="0" w:uiPriority="71" w:unhideWhenUsed="0"/>
+    <w:lsdException w:name="Colorful List Accent 3" w:semiHidden="0" w:uiPriority="72" w:unhideWhenUsed="0"/>
+    <w:lsdException w:name="Colorful Grid Accent 3" w:semiHidden="0" w:uiPriority="73" w:unhideWhenUsed="0"/>
+    <w:lsdException w:name="Light Shading Accent 4" w:semiHidden="0" w:uiPriority="60" w:unhideWhenUsed="0"/>
+    <w:lsdException w:name="Light List Accent 4" w:semiHidden="0" w:uiPriority="61" w:unhideWhenUsed="0"/>
+    <w:lsdException w:name="Light Grid Accent 4" w:semiHidden="0" w:uiPriority="62" w:unhideWhenUsed="0"/>
+    <w:lsdException w:name="Medium Shading 1 Accent 4" w:semiHidden="0" w:uiPriority="63" w:unhideWhenUsed="0"/>
+    <w:lsdException w:name="Medium Shading 2 Accent 4" w:semiHidden="0" w:uiPriority="64" w:unhideWhenUsed="0"/>
+    <w:lsdException w:name="Medium List 1 Accent 4" w:semiHidden="0" w:uiPriority="65" w:unhideWhenUsed="0"/>
+    <w:lsdException w:name="Medium List 2 Accent 4" w:semiHidden="0" w:uiPriority="66" w:unhideWhenUsed="0"/>
+    <w:lsdException w:name="Medium Grid 1 Accent 4" w:semiHidden="0" w:uiPriority="67" w:unhideWhenUsed="0"/>
+    <w:lsdException w:name="Medium Grid 2 Accent 4" w:semiHidden="0" w:uiPriority="68" w:unhideWhenUsed="0"/>
+    <w:lsdException w:name="Medium Grid 3 Accent 4" w:semiHidden="0" w:uiPriority="69" w:unhideWhenUsed="0"/>
+    <w:lsdException w:name="Dark List Accent 4" w:semiHidden="0" w:uiPriority="70" w:unhideWhenUsed="0"/>
+    <w:lsdException w:name="Colorful Shading Accent 4" w:semiHidden="0" w:uiPriority="71" w:unhideWhenUsed="0"/>
+    <w:lsdException w:name="Colorful List Accent 4" w:semiHidden="0" w:uiPriority="72" w:unhideWhenUsed="0"/>
+    <w:lsdException w:name="Colorful Grid Accent 4" w:semiHidden="0" w:uiPriority="73" w:unhideWhenUsed="0"/>
+    <w:lsdException w:name="Light Shading Accent 5" w:semiHidden="0" w:uiPriority="60" w:unhideWhenUsed="0"/>
+    <w:lsdException w:name="Light List Accent 5" w:semiHidden="0" w:uiPriority="61" w:unhideWhenUsed="0"/>
+    <w:lsdException w:name="Light Grid Accent 5" w:semiHidden="0" w:uiPriority="62" w:unhideWhenUsed="0"/>
+    <w:lsdException w:name="Medium Shading 1 Accent 5" w:semiHidden="0" w:uiPriority="63" w:unhideWhenUsed="0"/>
+    <w:lsdException w:name="Medium Shading 2 Accent 5" w:semiHidden="0" w:uiPriority="64" w:unhideWhenUsed="0"/>
+    <w:lsdException w:name="Medium List 1 Accent 5" w:semiHidden="0" w:uiPriority="65" w:unhideWhenUsed="0"/>
+    <w:lsdException w:name="Medium List 2 Accent 5" w:semiHidden="0" w:uiPriority="66" w:unhideWhenUsed="0"/>
+    <w:lsdException w:name="Medium Grid 1 Accent 5" w:semiHidden="0" w:uiPriority="67" w:unhideWhenUsed="0"/>
+    <w:lsdException w:name="Medium Grid 2 Accent 5" w:semiHidden="0" w:uiPriority="68" w:unhideWhenUsed="0"/>
+    <w:lsdException w:name="Medium Grid 3 Accent 5" w:semiHidden="0" w:uiPriority="69" w:unhideWhenUsed="0"/>
+    <w:lsdException w:name="Dark List Accent 5" w:semiHidden="0" w:uiPriority="70" w:unhideWhenUsed="0"/>
+    <w:lsdException w:name="Colorful Shading Accent 5" w:semiHidden="0" w:uiPriority="71" w:unhideWhenUsed="0"/>
+    <w:lsdException w:name="Colorful List Accent 5" w:semiHidden="0" w:uiPriority="72" w:unhideWhenUsed="0"/>
+    <w:lsdException w:name="Colorful Grid Accent 5" w:semiHidden="0" w:uiPriority="73" w:unhideWhenUsed="0"/>
+    <w:lsdException w:name="Light Shading Accent 6" w:semiHidden="0" w:uiPriority="60" w:unhideWhenUsed="0"/>
+    <w:lsdException w:name="Light List Accent 6" w:semiHidden="0" w:uiPriority="61" w:unhideWhenUsed="0"/>
+    <w:lsdException w:name="Light Grid Accent 6" w:semiHidden="0" w:uiPriority="62" w:unhideWhenUsed="0"/>
+    <w:lsdException w:name="Medium Shading 1 Accent 6" w:semiHidden="0" w:uiPriority="63" w:unhideWhenUsed="0"/>
+    <w:lsdException w:name="Medium Shading 2 Accent 6" w:semiHidden="0" w:uiPriority="64" w:unhideWhenUsed="0"/>
+    <w:lsdException w:name="Medium List 1 Accent 6" w:semiHidden="0" w:uiPriority="65" w:unhideWhenUsed="0"/>
+    <w:lsdException w:name="Medium List 2 Accent 6" w:semiHidden="0" w:uiPriority="66" w:unhideWhenUsed="0"/>
+    <w:lsdException w:name="Medium Grid 1 Accent 6" w:semiHidden="0" w:uiPriority="67" w:unhideWhenUsed="0"/>
+    <w:lsdException w:name="Medium Grid 2 Accent 6" w:semiHidden="0" w:uiPriority="68" w:unhideWhenUsed="0"/>
+    <w:lsdException w:name="Medium Grid 3 Accent 6" w:semiHidden="0" w:uiPriority="69" w:unhideWhenUsed="0"/>
+    <w:lsdException w:name="Dark List Accent 6" w:semiHidden="0" w:uiPriority="70" w:unhideWhenUsed="0"/>
+    <w:lsdException w:name="Colorful Shading Accent 6" w:semiHidden="0" w:uiPriority="71" w:unhideWhenUsed="0"/>
+    <w:lsdException w:name="Colorful List Accent 6" w:semiHidden="0" w:uiPriority="72" w:unhideWhenUsed="0"/>
+    <w:lsdException w:name="Colorful Grid Accent 6" w:semiHidden="0" w:uiPriority="73" w:unhideWhenUsed="0"/>
+    <w:lsdException w:name="Subtle Emphasis" w:semiHidden="0" w:uiPriority="19" w:unhideWhenUsed="0" w:qFormat="1"/>
+    <w:lsdException w:name="Intense Emphasis" w:semiHidden="0" w:uiPriority="21" w:unhideWhenUsed="0" w:qFormat="1"/>
+    <w:lsdException w:name="Subtle Reference" w:semiHidden="0" w:uiPriority="31" w:unhideWhenUsed="0" w:qFormat="1"/>
+    <w:lsdException w:name="Intense Reference" w:semiHidden="0" w:uiPriority="32" w:unhideWhenUsed="0" w:qFormat="1"/>
+    <w:lsdException w:name="Book Title" w:semiHidden="0" w:uiPriority="33" w:unhideWhenUsed="0" w:qFormat="1"/>
+    <w:lsdException w:name="Bibliography" w:uiPriority="37"/>
+    <w:lsdException w:name="TOC Heading" w:uiPriority="39" w:qFormat="1"/>
   </w:latentStyles>
   <w:style w:type="paragraph" w:default="1" w:styleId="Normal">
     <w:name w:val="Normal"/>

</xml_diff>

<commit_message>
Adding markdown format resume
</commit_message>
<xml_diff>
--- a/Resume_Ebrahim_Jakoet_ext.docx
+++ b/Resume_Ebrahim_Jakoet_ext.docx
@@ -460,6 +460,15 @@
           <w:sz w:val="22"/>
           <w:szCs w:val="22"/>
         </w:rPr>
+        <w:t xml:space="preserve">Full Stack </w:t>
+      </w:r>
+      <w:bookmarkStart w:id="0" w:name="_GoBack"/>
+      <w:bookmarkEnd w:id="0"/>
+      <w:r>
+        <w:rPr>
+          <w:sz w:val="22"/>
+          <w:szCs w:val="22"/>
+        </w:rPr>
         <w:t xml:space="preserve">Web Development, Cloud </w:t>
       </w:r>
       <w:r>
@@ -3616,6 +3625,22 @@
         </w:rPr>
         <w:t xml:space="preserve">, SQL, </w:t>
       </w:r>
+      <w:proofErr w:type="spellStart"/>
+      <w:r>
+        <w:rPr>
+          <w:spacing w:val="-6"/>
+          <w:sz w:val="21"/>
+        </w:rPr>
+        <w:t>postgresql</w:t>
+      </w:r>
+      <w:proofErr w:type="spellEnd"/>
+      <w:r>
+        <w:rPr>
+          <w:spacing w:val="-6"/>
+          <w:sz w:val="21"/>
+        </w:rPr>
+        <w:t xml:space="preserve">, </w:t>
+      </w:r>
       <w:r>
         <w:rPr>
           <w:spacing w:val="-6"/>
@@ -3630,8 +3655,6 @@
         </w:rPr>
         <w:t xml:space="preserve"> </w:t>
       </w:r>
-      <w:bookmarkStart w:id="0" w:name="_GoBack"/>
-      <w:bookmarkEnd w:id="0"/>
       <w:r>
         <w:rPr>
           <w:spacing w:val="-6"/>

</xml_diff>